<commit_message>
update the report on the wet part. Didn't include your things in the report
</commit_message>
<xml_diff>
--- a/hw4/dry/Report.docx
+++ b/hw4/dry/Report.docx
@@ -4,19 +4,277 @@
   <w:body>
     <w:p>
       <w:pPr>
+        <w:pStyle w:val="Title"/>
+      </w:pPr>
+      <w:r>
+        <w:t>Wet section</w:t>
+      </w:r>
+    </w:p>
+    <w:p/>
+    <w:p>
+      <w:r>
+        <w:t>Since this work was done in pairs, many independent methods were used.</w:t>
+      </w:r>
+    </w:p>
+    <w:p/>
+    <w:p>
+      <w:pPr>
         <w:pStyle w:val="Heading1"/>
       </w:pPr>
       <w:r>
-        <w:t>Report</w:t>
+        <w:t>Data Preprocessing</w:t>
       </w:r>
     </w:p>
     <w:p/>
     <w:p>
+      <w:r>
+        <w:t>We have noticed that data has a lot of outliers and a lot of missing data. So the following steps were taken to deal with it, without losing much information (without simply dropping rows with missing data or outliers):</w:t>
+      </w:r>
+    </w:p>
+    <w:p/>
+    <w:p>
+      <w:pPr>
+        <w:pStyle w:val="ListParagraph"/>
+        <w:numPr>
+          <w:ilvl w:val="0"/>
+          <w:numId w:val="4"/>
+        </w:numPr>
+      </w:pPr>
+      <w:r>
+        <w:t>For each feature, outliers were detected using the z-score equal 2 (empirical number)</w:t>
+      </w:r>
+    </w:p>
+    <w:p>
+      <w:pPr>
+        <w:pStyle w:val="ListParagraph"/>
+        <w:numPr>
+          <w:ilvl w:val="0"/>
+          <w:numId w:val="4"/>
+        </w:numPr>
+      </w:pPr>
+      <w:r>
+        <w:t>The mean was calculated on the remaining feature values</w:t>
+      </w:r>
+    </w:p>
+    <w:p>
+      <w:pPr>
+        <w:pStyle w:val="ListParagraph"/>
+        <w:numPr>
+          <w:ilvl w:val="0"/>
+          <w:numId w:val="4"/>
+        </w:numPr>
+      </w:pPr>
+      <w:r>
+        <w:t>The outliers and the missing values were replaced with the means</w:t>
+      </w:r>
+    </w:p>
+    <w:p>
+      <w:r>
+        <w:t>We can see the results visually. Box plot of the distribution of one of the features before the preprocessing was applied:</w:t>
+      </w:r>
+    </w:p>
+    <w:p>
+      <w:r>
+        <w:rPr>
+          <w:noProof/>
+        </w:rPr>
+        <w:drawing>
+          <wp:inline distT="0" distB="0" distL="0" distR="0" wp14:anchorId="0FF146BA" wp14:editId="35EAF5C8">
+            <wp:extent cx="2346301" cy="1709530"/>
+            <wp:effectExtent l="0" t="0" r="0" b="5080"/>
+            <wp:docPr id="1" name="Picture 1"/>
+            <wp:cNvGraphicFramePr>
+              <a:graphicFrameLocks xmlns:a="http://schemas.openxmlformats.org/drawingml/2006/main" noChangeAspect="1"/>
+            </wp:cNvGraphicFramePr>
+            <a:graphic xmlns:a="http://schemas.openxmlformats.org/drawingml/2006/main">
+              <a:graphicData uri="http://schemas.openxmlformats.org/drawingml/2006/picture">
+                <pic:pic xmlns:pic="http://schemas.openxmlformats.org/drawingml/2006/picture">
+                  <pic:nvPicPr>
+                    <pic:cNvPr id="1" name=""/>
+                    <pic:cNvPicPr/>
+                  </pic:nvPicPr>
+                  <pic:blipFill>
+                    <a:blip r:embed="rId5"/>
+                    <a:stretch>
+                      <a:fillRect/>
+                    </a:stretch>
+                  </pic:blipFill>
+                  <pic:spPr>
+                    <a:xfrm>
+                      <a:off x="0" y="0"/>
+                      <a:ext cx="2359124" cy="1718873"/>
+                    </a:xfrm>
+                    <a:prstGeom prst="rect">
+                      <a:avLst/>
+                    </a:prstGeom>
+                  </pic:spPr>
+                </pic:pic>
+              </a:graphicData>
+            </a:graphic>
+          </wp:inline>
+        </w:drawing>
+      </w:r>
+    </w:p>
+    <w:p>
+      <w:r>
+        <w:t>And after:</w:t>
+      </w:r>
+    </w:p>
+    <w:p>
+      <w:r>
+        <w:rPr>
+          <w:noProof/>
+        </w:rPr>
+        <w:drawing>
+          <wp:inline distT="0" distB="0" distL="0" distR="0" wp14:anchorId="59279013" wp14:editId="3ED1725F">
+            <wp:extent cx="2912635" cy="2003728"/>
+            <wp:effectExtent l="0" t="0" r="2540" b="0"/>
+            <wp:docPr id="2" name="Picture 2"/>
+            <wp:cNvGraphicFramePr>
+              <a:graphicFrameLocks xmlns:a="http://schemas.openxmlformats.org/drawingml/2006/main" noChangeAspect="1"/>
+            </wp:cNvGraphicFramePr>
+            <a:graphic xmlns:a="http://schemas.openxmlformats.org/drawingml/2006/main">
+              <a:graphicData uri="http://schemas.openxmlformats.org/drawingml/2006/picture">
+                <pic:pic xmlns:pic="http://schemas.openxmlformats.org/drawingml/2006/picture">
+                  <pic:nvPicPr>
+                    <pic:cNvPr id="1" name=""/>
+                    <pic:cNvPicPr/>
+                  </pic:nvPicPr>
+                  <pic:blipFill>
+                    <a:blip r:embed="rId6"/>
+                    <a:stretch>
+                      <a:fillRect/>
+                    </a:stretch>
+                  </pic:blipFill>
+                  <pic:spPr>
+                    <a:xfrm>
+                      <a:off x="0" y="0"/>
+                      <a:ext cx="2925036" cy="2012259"/>
+                    </a:xfrm>
+                    <a:prstGeom prst="rect">
+                      <a:avLst/>
+                    </a:prstGeom>
+                  </pic:spPr>
+                </pic:pic>
+              </a:graphicData>
+            </a:graphic>
+          </wp:inline>
+        </w:drawing>
+      </w:r>
+    </w:p>
+    <w:p>
+      <w:r>
+        <w:lastRenderedPageBreak/>
+        <w:t>And the distribution of all the features (after):</w:t>
+      </w:r>
+    </w:p>
+    <w:p>
+      <w:r>
+        <w:rPr>
+          <w:noProof/>
+        </w:rPr>
+        <w:drawing>
+          <wp:inline distT="0" distB="0" distL="0" distR="0" wp14:anchorId="10AE47B9" wp14:editId="69A3B625">
+            <wp:extent cx="3166852" cy="2170706"/>
+            <wp:effectExtent l="0" t="0" r="0" b="1270"/>
+            <wp:docPr id="3" name="Picture 3"/>
+            <wp:cNvGraphicFramePr>
+              <a:graphicFrameLocks xmlns:a="http://schemas.openxmlformats.org/drawingml/2006/main" noChangeAspect="1"/>
+            </wp:cNvGraphicFramePr>
+            <a:graphic xmlns:a="http://schemas.openxmlformats.org/drawingml/2006/main">
+              <a:graphicData uri="http://schemas.openxmlformats.org/drawingml/2006/picture">
+                <pic:pic xmlns:pic="http://schemas.openxmlformats.org/drawingml/2006/picture">
+                  <pic:nvPicPr>
+                    <pic:cNvPr id="1" name=""/>
+                    <pic:cNvPicPr/>
+                  </pic:nvPicPr>
+                  <pic:blipFill>
+                    <a:blip r:embed="rId7"/>
+                    <a:stretch>
+                      <a:fillRect/>
+                    </a:stretch>
+                  </pic:blipFill>
+                  <pic:spPr>
+                    <a:xfrm>
+                      <a:off x="0" y="0"/>
+                      <a:ext cx="3176410" cy="2177258"/>
+                    </a:xfrm>
+                    <a:prstGeom prst="rect">
+                      <a:avLst/>
+                    </a:prstGeom>
+                  </pic:spPr>
+                </pic:pic>
+              </a:graphicData>
+            </a:graphic>
+          </wp:inline>
+        </w:drawing>
+      </w:r>
+    </w:p>
+    <w:p/>
+    <w:p>
+      <w:pPr>
+        <w:rPr>
+          <w:rFonts w:asciiTheme="majorHAnsi" w:eastAsiaTheme="majorEastAsia" w:hAnsiTheme="majorHAnsi" w:cstheme="majorBidi"/>
+          <w:color w:val="2F5496" w:themeColor="accent1" w:themeShade="BF"/>
+          <w:sz w:val="32"/>
+          <w:szCs w:val="32"/>
+        </w:rPr>
+      </w:pPr>
+      <w:r>
+        <w:br w:type="page"/>
+      </w:r>
+    </w:p>
+    <w:p>
+      <w:pPr>
+        <w:pStyle w:val="Heading1"/>
+      </w:pPr>
+      <w:r>
+        <w:lastRenderedPageBreak/>
+        <w:t>Addressing the ML tasks</w:t>
+      </w:r>
+    </w:p>
+    <w:p/>
+    <w:p>
+      <w:r>
+        <w:t xml:space="preserve">We have examined the existing Clustering ML approached, chose 3 models we want to use based on their diversified approached and the fact that all of them were taught in the lectures. </w:t>
+      </w:r>
+      <w:r>
+        <w:t>We evaluate the performance of each clustering method using Silhouette metrics. Later, we use different methods to choose the most important features</w:t>
+      </w:r>
+      <w:r>
+        <w:t>.</w:t>
+      </w:r>
+    </w:p>
+    <w:p>
+      <w:pPr>
+        <w:rPr>
+          <w:rtl/>
+        </w:rPr>
+      </w:pPr>
+      <w:r>
+        <w:t>This is the short examination:</w:t>
+      </w:r>
+    </w:p>
+    <w:p>
+      <w:pPr>
+        <w:rPr>
+          <w:rFonts w:hint="cs"/>
+          <w:rtl/>
+        </w:rPr>
+      </w:pPr>
+    </w:p>
+    <w:p>
       <w:pPr>
         <w:pStyle w:val="Heading2"/>
       </w:pPr>
       <w:r>
-        <w:t>Pros/Cons of Clustering Methods</w:t>
+        <w:t>Pros/Cons of</w:t>
+      </w:r>
+      <w:r>
+        <w:t xml:space="preserve"> various </w:t>
+      </w:r>
+      <w:r>
+        <w:t>Clustering Methods</w:t>
       </w:r>
     </w:p>
     <w:p>
@@ -731,6 +989,7 @@
           <w:u w:val="single"/>
           <w:shd w:val="clear" w:color="auto" w:fill="FFFFFF"/>
         </w:rPr>
+        <w:lastRenderedPageBreak/>
         <w:t>Cons</w:t>
       </w:r>
     </w:p>
@@ -809,7 +1068,6 @@
           <w:szCs w:val="24"/>
           <w:shd w:val="clear" w:color="auto" w:fill="FFFFFF"/>
         </w:rPr>
-        <w:lastRenderedPageBreak/>
         <w:t xml:space="preserve">Insufficient data leads to overfitting and difficulty estimating the covariance matrices which </w:t>
       </w:r>
       <w:r>
@@ -990,14 +1248,7 @@
           <w:sz w:val="24"/>
           <w:szCs w:val="24"/>
         </w:rPr>
-        <w:t xml:space="preserve">tends to produce </w:t>
-      </w:r>
-      <w:r>
-        <w:rPr>
-          <w:sz w:val="24"/>
-          <w:szCs w:val="24"/>
-        </w:rPr>
-        <w:t>small clusters</w:t>
+        <w:t>tends to produce small clusters</w:t>
       </w:r>
     </w:p>
     <w:p>
@@ -1038,6 +1289,1657 @@
           <w:szCs w:val="24"/>
         </w:rPr>
         <w:t>(defined in lecture)</w:t>
+      </w:r>
+    </w:p>
+    <w:p>
+      <w:pPr>
+        <w:rPr>
+          <w:u w:val="single"/>
+        </w:rPr>
+      </w:pPr>
+    </w:p>
+    <w:p>
+      <w:pPr>
+        <w:rPr>
+          <w:u w:val="single"/>
+        </w:rPr>
+      </w:pPr>
+    </w:p>
+    <w:p>
+      <w:pPr>
+        <w:rPr>
+          <w:rFonts w:asciiTheme="majorHAnsi" w:eastAsiaTheme="majorEastAsia" w:hAnsiTheme="majorHAnsi" w:cstheme="majorBidi"/>
+          <w:color w:val="2F5496" w:themeColor="accent1" w:themeShade="BF"/>
+          <w:sz w:val="26"/>
+          <w:szCs w:val="26"/>
+        </w:rPr>
+      </w:pPr>
+      <w:r>
+        <w:br w:type="page"/>
+      </w:r>
+    </w:p>
+    <w:p>
+      <w:pPr>
+        <w:pStyle w:val="Heading2"/>
+      </w:pPr>
+      <w:r>
+        <w:lastRenderedPageBreak/>
+        <w:t>Clustering using KMeans</w:t>
+      </w:r>
+    </w:p>
+    <w:p/>
+    <w:p>
+      <w:r>
+        <w:t>Using the first method, we cluster the data into 5 clusters. To observe the results visually (we will use this method a lot) we use the PCA, with 2 and 3 components. PCA makes each sample to contain only 2 or 3 PC, which retain the biggest amount of information from all the features, and allows us to plot them on a 2D, 3D graphs. Using the clusters labels on those samples we obtain:</w:t>
+      </w:r>
+    </w:p>
+    <w:p>
+      <w:r>
+        <w:rPr>
+          <w:noProof/>
+        </w:rPr>
+        <w:drawing>
+          <wp:inline distT="0" distB="0" distL="0" distR="0" wp14:anchorId="78547A58" wp14:editId="54343FE9">
+            <wp:extent cx="2961595" cy="1940119"/>
+            <wp:effectExtent l="0" t="0" r="0" b="3175"/>
+            <wp:docPr id="4" name="Picture 4"/>
+            <wp:cNvGraphicFramePr>
+              <a:graphicFrameLocks xmlns:a="http://schemas.openxmlformats.org/drawingml/2006/main" noChangeAspect="1"/>
+            </wp:cNvGraphicFramePr>
+            <a:graphic xmlns:a="http://schemas.openxmlformats.org/drawingml/2006/main">
+              <a:graphicData uri="http://schemas.openxmlformats.org/drawingml/2006/picture">
+                <pic:pic xmlns:pic="http://schemas.openxmlformats.org/drawingml/2006/picture">
+                  <pic:nvPicPr>
+                    <pic:cNvPr id="1" name=""/>
+                    <pic:cNvPicPr/>
+                  </pic:nvPicPr>
+                  <pic:blipFill>
+                    <a:blip r:embed="rId8"/>
+                    <a:stretch>
+                      <a:fillRect/>
+                    </a:stretch>
+                  </pic:blipFill>
+                  <pic:spPr>
+                    <a:xfrm>
+                      <a:off x="0" y="0"/>
+                      <a:ext cx="2985846" cy="1956006"/>
+                    </a:xfrm>
+                    <a:prstGeom prst="rect">
+                      <a:avLst/>
+                    </a:prstGeom>
+                  </pic:spPr>
+                </pic:pic>
+              </a:graphicData>
+            </a:graphic>
+          </wp:inline>
+        </w:drawing>
+      </w:r>
+    </w:p>
+    <w:p>
+      <w:r>
+        <w:rPr>
+          <w:noProof/>
+        </w:rPr>
+        <w:drawing>
+          <wp:inline distT="0" distB="0" distL="0" distR="0" wp14:anchorId="7A0844D2" wp14:editId="2A4524A0">
+            <wp:extent cx="3048000" cy="2667000"/>
+            <wp:effectExtent l="0" t="0" r="0" b="0"/>
+            <wp:docPr id="6" name="Picture 6"/>
+            <wp:cNvGraphicFramePr>
+              <a:graphicFrameLocks xmlns:a="http://schemas.openxmlformats.org/drawingml/2006/main" noChangeAspect="1"/>
+            </wp:cNvGraphicFramePr>
+            <a:graphic xmlns:a="http://schemas.openxmlformats.org/drawingml/2006/main">
+              <a:graphicData uri="http://schemas.openxmlformats.org/drawingml/2006/picture">
+                <pic:pic xmlns:pic="http://schemas.openxmlformats.org/drawingml/2006/picture">
+                  <pic:nvPicPr>
+                    <pic:cNvPr id="1" name=""/>
+                    <pic:cNvPicPr/>
+                  </pic:nvPicPr>
+                  <pic:blipFill>
+                    <a:blip r:embed="rId9"/>
+                    <a:stretch>
+                      <a:fillRect/>
+                    </a:stretch>
+                  </pic:blipFill>
+                  <pic:spPr>
+                    <a:xfrm>
+                      <a:off x="0" y="0"/>
+                      <a:ext cx="3048000" cy="2667000"/>
+                    </a:xfrm>
+                    <a:prstGeom prst="rect">
+                      <a:avLst/>
+                    </a:prstGeom>
+                  </pic:spPr>
+                </pic:pic>
+              </a:graphicData>
+            </a:graphic>
+          </wp:inline>
+        </w:drawing>
+      </w:r>
+    </w:p>
+    <w:p/>
+    <w:p/>
+    <w:p>
+      <w:pPr>
+        <w:rPr>
+          <w:rFonts w:asciiTheme="majorHAnsi" w:eastAsiaTheme="majorEastAsia" w:hAnsiTheme="majorHAnsi" w:cstheme="majorBidi"/>
+          <w:color w:val="2F5496" w:themeColor="accent1" w:themeShade="BF"/>
+          <w:sz w:val="26"/>
+          <w:szCs w:val="26"/>
+        </w:rPr>
+      </w:pPr>
+      <w:r>
+        <w:br w:type="page"/>
+      </w:r>
+    </w:p>
+    <w:p>
+      <w:pPr>
+        <w:pStyle w:val="Heading2"/>
+      </w:pPr>
+      <w:r>
+        <w:lastRenderedPageBreak/>
+        <w:t xml:space="preserve">Clustering using </w:t>
+      </w:r>
+      <w:r>
+        <w:t>Spectral Clustering</w:t>
+      </w:r>
+    </w:p>
+    <w:p/>
+    <w:p>
+      <w:r>
+        <w:t>Similarly, using Spectral Clustering (We use nearest neighbor as criteria for Affinity Matrix), we obtain:</w:t>
+      </w:r>
+    </w:p>
+    <w:p>
+      <w:r>
+        <w:rPr>
+          <w:noProof/>
+        </w:rPr>
+        <w:drawing>
+          <wp:inline distT="0" distB="0" distL="0" distR="0" wp14:anchorId="76DC30CC" wp14:editId="3BB77659">
+            <wp:extent cx="3077155" cy="1971632"/>
+            <wp:effectExtent l="0" t="0" r="0" b="0"/>
+            <wp:docPr id="7" name="Picture 7"/>
+            <wp:cNvGraphicFramePr>
+              <a:graphicFrameLocks xmlns:a="http://schemas.openxmlformats.org/drawingml/2006/main" noChangeAspect="1"/>
+            </wp:cNvGraphicFramePr>
+            <a:graphic xmlns:a="http://schemas.openxmlformats.org/drawingml/2006/main">
+              <a:graphicData uri="http://schemas.openxmlformats.org/drawingml/2006/picture">
+                <pic:pic xmlns:pic="http://schemas.openxmlformats.org/drawingml/2006/picture">
+                  <pic:nvPicPr>
+                    <pic:cNvPr id="1" name=""/>
+                    <pic:cNvPicPr/>
+                  </pic:nvPicPr>
+                  <pic:blipFill>
+                    <a:blip r:embed="rId10"/>
+                    <a:stretch>
+                      <a:fillRect/>
+                    </a:stretch>
+                  </pic:blipFill>
+                  <pic:spPr>
+                    <a:xfrm>
+                      <a:off x="0" y="0"/>
+                      <a:ext cx="3087740" cy="1978414"/>
+                    </a:xfrm>
+                    <a:prstGeom prst="rect">
+                      <a:avLst/>
+                    </a:prstGeom>
+                  </pic:spPr>
+                </pic:pic>
+              </a:graphicData>
+            </a:graphic>
+          </wp:inline>
+        </w:drawing>
+      </w:r>
+    </w:p>
+    <w:p>
+      <w:r>
+        <w:rPr>
+          <w:noProof/>
+        </w:rPr>
+        <w:drawing>
+          <wp:inline distT="0" distB="0" distL="0" distR="0" wp14:anchorId="4EBFC29B" wp14:editId="2D999B90">
+            <wp:extent cx="2933700" cy="2562225"/>
+            <wp:effectExtent l="0" t="0" r="0" b="9525"/>
+            <wp:docPr id="8" name="Picture 8"/>
+            <wp:cNvGraphicFramePr>
+              <a:graphicFrameLocks xmlns:a="http://schemas.openxmlformats.org/drawingml/2006/main" noChangeAspect="1"/>
+            </wp:cNvGraphicFramePr>
+            <a:graphic xmlns:a="http://schemas.openxmlformats.org/drawingml/2006/main">
+              <a:graphicData uri="http://schemas.openxmlformats.org/drawingml/2006/picture">
+                <pic:pic xmlns:pic="http://schemas.openxmlformats.org/drawingml/2006/picture">
+                  <pic:nvPicPr>
+                    <pic:cNvPr id="1" name=""/>
+                    <pic:cNvPicPr/>
+                  </pic:nvPicPr>
+                  <pic:blipFill>
+                    <a:blip r:embed="rId11"/>
+                    <a:stretch>
+                      <a:fillRect/>
+                    </a:stretch>
+                  </pic:blipFill>
+                  <pic:spPr>
+                    <a:xfrm>
+                      <a:off x="0" y="0"/>
+                      <a:ext cx="2933700" cy="2562225"/>
+                    </a:xfrm>
+                    <a:prstGeom prst="rect">
+                      <a:avLst/>
+                    </a:prstGeom>
+                  </pic:spPr>
+                </pic:pic>
+              </a:graphicData>
+            </a:graphic>
+          </wp:inline>
+        </w:drawing>
+      </w:r>
+    </w:p>
+    <w:p>
+      <w:r>
+        <w:t>The colors are different, but we can see that in general the clusters are very similar, and visually we see indeed different group in both KMeans and Spectral Clustering algorithms.</w:t>
+      </w:r>
+    </w:p>
+    <w:p/>
+    <w:p>
+      <w:pPr>
+        <w:rPr>
+          <w:rFonts w:asciiTheme="majorHAnsi" w:eastAsiaTheme="majorEastAsia" w:hAnsiTheme="majorHAnsi" w:cstheme="majorBidi"/>
+          <w:color w:val="2F5496" w:themeColor="accent1" w:themeShade="BF"/>
+          <w:sz w:val="26"/>
+          <w:szCs w:val="26"/>
+        </w:rPr>
+      </w:pPr>
+      <w:r>
+        <w:br w:type="page"/>
+      </w:r>
+    </w:p>
+    <w:p>
+      <w:pPr>
+        <w:pStyle w:val="Heading2"/>
+      </w:pPr>
+      <w:r>
+        <w:lastRenderedPageBreak/>
+        <w:t>Comparing between KMeans and Spectral Clustering</w:t>
+      </w:r>
+    </w:p>
+    <w:p/>
+    <w:p>
+      <w:r>
+        <w:t>We use the silhouette score to compare between the two. We use different distance metrics, such as L1, L2, or cosine (measures ‘angle’ between feature vectors projections). Results:</w:t>
+      </w:r>
+    </w:p>
+    <w:p/>
+    <w:p>
+      <w:r>
+        <w:rPr>
+          <w:noProof/>
+        </w:rPr>
+        <w:drawing>
+          <wp:inline distT="0" distB="0" distL="0" distR="0" wp14:anchorId="4D1B3FD6" wp14:editId="296CC4C4">
+            <wp:extent cx="2962275" cy="1552575"/>
+            <wp:effectExtent l="0" t="0" r="9525" b="9525"/>
+            <wp:docPr id="9" name="Picture 9"/>
+            <wp:cNvGraphicFramePr>
+              <a:graphicFrameLocks xmlns:a="http://schemas.openxmlformats.org/drawingml/2006/main" noChangeAspect="1"/>
+            </wp:cNvGraphicFramePr>
+            <a:graphic xmlns:a="http://schemas.openxmlformats.org/drawingml/2006/main">
+              <a:graphicData uri="http://schemas.openxmlformats.org/drawingml/2006/picture">
+                <pic:pic xmlns:pic="http://schemas.openxmlformats.org/drawingml/2006/picture">
+                  <pic:nvPicPr>
+                    <pic:cNvPr id="1" name=""/>
+                    <pic:cNvPicPr/>
+                  </pic:nvPicPr>
+                  <pic:blipFill>
+                    <a:blip r:embed="rId12"/>
+                    <a:stretch>
+                      <a:fillRect/>
+                    </a:stretch>
+                  </pic:blipFill>
+                  <pic:spPr>
+                    <a:xfrm>
+                      <a:off x="0" y="0"/>
+                      <a:ext cx="2962275" cy="1552575"/>
+                    </a:xfrm>
+                    <a:prstGeom prst="rect">
+                      <a:avLst/>
+                    </a:prstGeom>
+                  </pic:spPr>
+                </pic:pic>
+              </a:graphicData>
+            </a:graphic>
+          </wp:inline>
+        </w:drawing>
+      </w:r>
+    </w:p>
+    <w:p/>
+    <w:p>
+      <w:r>
+        <w:t>The cosine score seems to be much higher for the spectral. Other metrics seem to be similar</w:t>
+      </w:r>
+    </w:p>
+    <w:p/>
+    <w:p/>
+    <w:p/>
+    <w:p>
+      <w:pPr>
+        <w:rPr>
+          <w:rFonts w:asciiTheme="majorHAnsi" w:eastAsiaTheme="majorEastAsia" w:hAnsiTheme="majorHAnsi" w:cstheme="majorBidi"/>
+          <w:color w:val="2F5496" w:themeColor="accent1" w:themeShade="BF"/>
+          <w:sz w:val="26"/>
+          <w:szCs w:val="26"/>
+        </w:rPr>
+      </w:pPr>
+      <w:r>
+        <w:br w:type="page"/>
+      </w:r>
+    </w:p>
+    <w:p>
+      <w:pPr>
+        <w:pStyle w:val="Heading2"/>
+      </w:pPr>
+      <w:r>
+        <w:lastRenderedPageBreak/>
+        <w:t xml:space="preserve">Choosing the most </w:t>
+      </w:r>
+      <w:r>
+        <w:t>dominant features</w:t>
+      </w:r>
+    </w:p>
+    <w:p/>
+    <w:p>
+      <w:r>
+        <w:t xml:space="preserve">Several methods were used </w:t>
+      </w:r>
+      <w:r>
+        <w:t xml:space="preserve">for this task. </w:t>
+      </w:r>
+    </w:p>
+    <w:p/>
+    <w:p>
+      <w:pPr>
+        <w:pStyle w:val="Heading3"/>
+      </w:pPr>
+      <w:r>
+        <w:t>Intra-class Feature Similarity</w:t>
+      </w:r>
+    </w:p>
+    <w:p/>
+    <w:p>
+      <w:r>
+        <w:t>NOTE – we didn’t use this method</w:t>
+      </w:r>
+      <w:r>
+        <w:t xml:space="preserve"> out of bad performance.</w:t>
+      </w:r>
+    </w:p>
+    <w:p>
+      <w:r>
+        <w:t>The base assumption was that the for a specific class and a specific feature, the distribution of the feature (if it’s an important feature for this class) will be close to the mean value of this feature. E.G for mutation no. 2, the protein 4 levels is important – so this feature levels for this class will be similar.</w:t>
+      </w:r>
+    </w:p>
+    <w:p>
+      <w:r>
+        <w:t>We have used the similarity function:</w:t>
+      </w:r>
+    </w:p>
+    <w:p>
+      <w:pPr>
+        <w:rPr>
+          <w:rFonts w:eastAsiaTheme="minorEastAsia"/>
+        </w:rPr>
+      </w:pPr>
+      <m:oMathPara>
+        <m:oMath>
+          <m:r>
+            <w:rPr>
+              <w:rFonts w:ascii="Cambria Math" w:hAnsi="Cambria Math"/>
+            </w:rPr>
+            <m:t xml:space="preserve">similarity </m:t>
+          </m:r>
+          <m:d>
+            <m:dPr>
+              <m:ctrlPr>
+                <w:rPr>
+                  <w:rFonts w:ascii="Cambria Math" w:hAnsi="Cambria Math"/>
+                  <w:i/>
+                </w:rPr>
+              </m:ctrlPr>
+            </m:dPr>
+            <m:e>
+              <m:r>
+                <w:rPr>
+                  <w:rFonts w:ascii="Cambria Math" w:hAnsi="Cambria Math"/>
+                </w:rPr>
+                <m:t>C,F, S</m:t>
+              </m:r>
+            </m:e>
+          </m:d>
+          <m:r>
+            <w:rPr>
+              <w:rFonts w:ascii="Cambria Math" w:hAnsi="Cambria Math"/>
+            </w:rPr>
+            <m:t>=</m:t>
+          </m:r>
+          <m:func>
+            <m:funcPr>
+              <m:ctrlPr>
+                <w:rPr>
+                  <w:rFonts w:ascii="Cambria Math" w:hAnsi="Cambria Math"/>
+                  <w:i/>
+                </w:rPr>
+              </m:ctrlPr>
+            </m:funcPr>
+            <m:fName>
+              <m:r>
+                <m:rPr>
+                  <m:sty m:val="p"/>
+                </m:rPr>
+                <w:rPr>
+                  <w:rFonts w:ascii="Cambria Math" w:hAnsi="Cambria Math"/>
+                </w:rPr>
+                <m:t>exp</m:t>
+              </m:r>
+            </m:fName>
+            <m:e>
+              <m:d>
+                <m:dPr>
+                  <m:ctrlPr>
+                    <w:rPr>
+                      <w:rFonts w:ascii="Cambria Math" w:hAnsi="Cambria Math"/>
+                      <w:i/>
+                    </w:rPr>
+                  </m:ctrlPr>
+                </m:dPr>
+                <m:e>
+                  <m:r>
+                    <w:rPr>
+                      <w:rFonts w:ascii="Cambria Math" w:hAnsi="Cambria Math"/>
+                    </w:rPr>
+                    <m:t>-</m:t>
+                  </m:r>
+                  <m:f>
+                    <m:fPr>
+                      <m:ctrlPr>
+                        <w:rPr>
+                          <w:rFonts w:ascii="Cambria Math" w:hAnsi="Cambria Math"/>
+                          <w:i/>
+                        </w:rPr>
+                      </m:ctrlPr>
+                    </m:fPr>
+                    <m:num>
+                      <m:r>
+                        <w:rPr>
+                          <w:rFonts w:ascii="Cambria Math" w:hAnsi="Cambria Math"/>
+                        </w:rPr>
+                        <m:t>distance</m:t>
+                      </m:r>
+                    </m:num>
+                    <m:den>
+                      <m:sSup>
+                        <m:sSupPr>
+                          <m:ctrlPr>
+                            <w:rPr>
+                              <w:rFonts w:ascii="Cambria Math" w:hAnsi="Cambria Math"/>
+                              <w:i/>
+                            </w:rPr>
+                          </m:ctrlPr>
+                        </m:sSupPr>
+                        <m:e>
+                          <m:r>
+                            <w:rPr>
+                              <w:rFonts w:ascii="Cambria Math" w:hAnsi="Cambria Math"/>
+                            </w:rPr>
+                            <m:t>σ</m:t>
+                          </m:r>
+                        </m:e>
+                        <m:sup>
+                          <m:r>
+                            <w:rPr>
+                              <w:rFonts w:ascii="Cambria Math" w:hAnsi="Cambria Math"/>
+                            </w:rPr>
+                            <m:t>2</m:t>
+                          </m:r>
+                        </m:sup>
+                      </m:sSup>
+                    </m:den>
+                  </m:f>
+                </m:e>
+              </m:d>
+            </m:e>
+          </m:func>
+          <m:r>
+            <w:rPr>
+              <w:rFonts w:ascii="Cambria Math" w:hAnsi="Cambria Math"/>
+            </w:rPr>
+            <w:br/>
+          </m:r>
+        </m:oMath>
+        <m:oMath>
+          <m:r>
+            <w:rPr>
+              <w:rFonts w:ascii="Cambria Math" w:eastAsiaTheme="minorEastAsia" w:hAnsi="Cambria Math"/>
+            </w:rPr>
+            <m:t>distance=</m:t>
+          </m:r>
+          <m:rad>
+            <m:radPr>
+              <m:degHide m:val="1"/>
+              <m:ctrlPr>
+                <w:rPr>
+                  <w:rFonts w:ascii="Cambria Math" w:eastAsiaTheme="minorEastAsia" w:hAnsi="Cambria Math"/>
+                  <w:i/>
+                </w:rPr>
+              </m:ctrlPr>
+            </m:radPr>
+            <m:deg/>
+            <m:e>
+              <m:sSubSup>
+                <m:sSubSupPr>
+                  <m:ctrlPr>
+                    <w:rPr>
+                      <w:rFonts w:ascii="Cambria Math" w:eastAsiaTheme="minorEastAsia" w:hAnsi="Cambria Math"/>
+                      <w:i/>
+                    </w:rPr>
+                  </m:ctrlPr>
+                </m:sSubSupPr>
+                <m:e>
+                  <m:r>
+                    <w:rPr>
+                      <w:rFonts w:ascii="Cambria Math" w:eastAsiaTheme="minorEastAsia" w:hAnsi="Cambria Math"/>
+                    </w:rPr>
+                    <m:t>μ</m:t>
+                  </m:r>
+                </m:e>
+                <m:sub>
+                  <m:r>
+                    <w:rPr>
+                      <w:rFonts w:ascii="Cambria Math" w:eastAsiaTheme="minorEastAsia" w:hAnsi="Cambria Math"/>
+                    </w:rPr>
+                    <m:t xml:space="preserve">C,F </m:t>
+                  </m:r>
+                </m:sub>
+                <m:sup>
+                  <m:r>
+                    <w:rPr>
+                      <w:rFonts w:ascii="Cambria Math" w:eastAsiaTheme="minorEastAsia" w:hAnsi="Cambria Math"/>
+                    </w:rPr>
+                    <m:t>2</m:t>
+                  </m:r>
+                </m:sup>
+              </m:sSubSup>
+              <m:r>
+                <w:rPr>
+                  <w:rFonts w:ascii="Cambria Math" w:eastAsiaTheme="minorEastAsia" w:hAnsi="Cambria Math"/>
+                </w:rPr>
+                <m:t>-</m:t>
+              </m:r>
+              <m:sSubSup>
+                <m:sSubSupPr>
+                  <m:ctrlPr>
+                    <w:rPr>
+                      <w:rFonts w:ascii="Cambria Math" w:eastAsiaTheme="minorEastAsia" w:hAnsi="Cambria Math"/>
+                      <w:i/>
+                    </w:rPr>
+                  </m:ctrlPr>
+                </m:sSubSupPr>
+                <m:e>
+                  <m:r>
+                    <w:rPr>
+                      <w:rFonts w:ascii="Cambria Math" w:eastAsiaTheme="minorEastAsia" w:hAnsi="Cambria Math"/>
+                    </w:rPr>
+                    <m:t>f</m:t>
+                  </m:r>
+                </m:e>
+                <m:sub>
+                  <m:r>
+                    <w:rPr>
+                      <w:rFonts w:ascii="Cambria Math" w:eastAsiaTheme="minorEastAsia" w:hAnsi="Cambria Math"/>
+                    </w:rPr>
+                    <m:t>S, F</m:t>
+                  </m:r>
+                </m:sub>
+                <m:sup>
+                  <m:r>
+                    <w:rPr>
+                      <w:rFonts w:ascii="Cambria Math" w:eastAsiaTheme="minorEastAsia" w:hAnsi="Cambria Math"/>
+                    </w:rPr>
+                    <m:t>2</m:t>
+                  </m:r>
+                </m:sup>
+              </m:sSubSup>
+            </m:e>
+          </m:rad>
+        </m:oMath>
+      </m:oMathPara>
+    </w:p>
+    <w:p>
+      <w:pPr>
+        <w:rPr>
+          <w:rFonts w:eastAsiaTheme="minorEastAsia"/>
+        </w:rPr>
+      </w:pPr>
+      <w:r>
+        <w:rPr>
+          <w:rFonts w:eastAsiaTheme="minorEastAsia"/>
+        </w:rPr>
+        <w:t>Where:</w:t>
+      </w:r>
+    </w:p>
+    <w:p>
+      <w:pPr>
+        <w:rPr>
+          <w:rFonts w:eastAsiaTheme="minorEastAsia"/>
+        </w:rPr>
+      </w:pPr>
+      <m:oMathPara>
+        <m:oMath>
+          <m:r>
+            <w:rPr>
+              <w:rFonts w:ascii="Cambria Math" w:hAnsi="Cambria Math"/>
+            </w:rPr>
+            <m:t>C-specific class</m:t>
+          </m:r>
+          <m:r>
+            <w:rPr>
+              <w:rFonts w:ascii="Cambria Math" w:hAnsi="Cambria Math"/>
+            </w:rPr>
+            <w:br/>
+          </m:r>
+        </m:oMath>
+        <m:oMath>
+          <m:r>
+            <w:rPr>
+              <w:rFonts w:ascii="Cambria Math" w:eastAsiaTheme="minorEastAsia" w:hAnsi="Cambria Math"/>
+            </w:rPr>
+            <m:t>F</m:t>
+          </m:r>
+          <m:r>
+            <w:rPr>
+              <w:rFonts w:ascii="Cambria Math" w:eastAsiaTheme="minorEastAsia" w:hAnsi="Cambria Math"/>
+            </w:rPr>
+            <m:t>-specific feature</m:t>
+          </m:r>
+          <m:r>
+            <w:rPr>
+              <w:rFonts w:ascii="Cambria Math" w:eastAsiaTheme="minorEastAsia" w:hAnsi="Cambria Math"/>
+            </w:rPr>
+            <w:br/>
+          </m:r>
+        </m:oMath>
+        <m:oMath>
+          <m:r>
+            <w:rPr>
+              <w:rFonts w:ascii="Cambria Math" w:eastAsiaTheme="minorEastAsia" w:hAnsi="Cambria Math"/>
+            </w:rPr>
+            <m:t>S-specific sample</m:t>
+          </m:r>
+          <m:r>
+            <w:rPr>
+              <w:rFonts w:ascii="Cambria Math" w:eastAsiaTheme="minorEastAsia" w:hAnsi="Cambria Math"/>
+            </w:rPr>
+            <w:br/>
+          </m:r>
+        </m:oMath>
+        <m:oMath>
+          <m:sSub>
+            <m:sSubPr>
+              <m:ctrlPr>
+                <w:rPr>
+                  <w:rFonts w:ascii="Cambria Math" w:eastAsiaTheme="minorEastAsia" w:hAnsi="Cambria Math"/>
+                  <w:i/>
+                </w:rPr>
+              </m:ctrlPr>
+            </m:sSubPr>
+            <m:e>
+              <m:r>
+                <w:rPr>
+                  <w:rFonts w:ascii="Cambria Math" w:eastAsiaTheme="minorEastAsia" w:hAnsi="Cambria Math"/>
+                </w:rPr>
+                <m:t>μ</m:t>
+              </m:r>
+            </m:e>
+            <m:sub>
+              <m:r>
+                <w:rPr>
+                  <w:rFonts w:ascii="Cambria Math" w:eastAsiaTheme="minorEastAsia" w:hAnsi="Cambria Math"/>
+                </w:rPr>
+                <m:t>C,F</m:t>
+              </m:r>
+            </m:sub>
+          </m:sSub>
+          <m:r>
+            <w:rPr>
+              <w:rFonts w:ascii="Cambria Math" w:eastAsiaTheme="minorEastAsia" w:hAnsi="Cambria Math"/>
+            </w:rPr>
+            <m:t>-mean value of feature F in class C</m:t>
+          </m:r>
+          <m:r>
+            <w:rPr>
+              <w:rFonts w:ascii="Cambria Math" w:eastAsiaTheme="minorEastAsia" w:hAnsi="Cambria Math"/>
+            </w:rPr>
+            <w:br/>
+          </m:r>
+        </m:oMath>
+        <m:oMath>
+          <m:sSub>
+            <m:sSubPr>
+              <m:ctrlPr>
+                <w:rPr>
+                  <w:rFonts w:ascii="Cambria Math" w:eastAsiaTheme="minorEastAsia" w:hAnsi="Cambria Math"/>
+                  <w:i/>
+                </w:rPr>
+              </m:ctrlPr>
+            </m:sSubPr>
+            <m:e>
+              <m:r>
+                <w:rPr>
+                  <w:rFonts w:ascii="Cambria Math" w:eastAsiaTheme="minorEastAsia" w:hAnsi="Cambria Math"/>
+                </w:rPr>
+                <m:t>f</m:t>
+              </m:r>
+            </m:e>
+            <m:sub>
+              <m:r>
+                <w:rPr>
+                  <w:rFonts w:ascii="Cambria Math" w:eastAsiaTheme="minorEastAsia" w:hAnsi="Cambria Math"/>
+                </w:rPr>
+                <m:t>S,F</m:t>
+              </m:r>
+            </m:sub>
+          </m:sSub>
+          <m:r>
+            <w:rPr>
+              <w:rFonts w:ascii="Cambria Math" w:eastAsiaTheme="minorEastAsia" w:hAnsi="Cambria Math"/>
+            </w:rPr>
+            <m:t>-feature value of sample S and feature F</m:t>
+          </m:r>
+        </m:oMath>
+      </m:oMathPara>
+    </w:p>
+    <w:p/>
+    <w:p>
+      <w:r>
+        <w:t>Results:</w:t>
+      </w:r>
+    </w:p>
+    <w:p>
+      <w:pPr>
+        <w:rPr>
+          <w:rFonts w:eastAsiaTheme="minorEastAsia"/>
+        </w:rPr>
+      </w:pPr>
+      <w:r>
+        <w:t xml:space="preserve">By using the </w:t>
+      </w:r>
+      <m:oMath>
+        <m:r>
+          <w:rPr>
+            <w:rFonts w:ascii="Cambria Math" w:hAnsi="Cambria Math"/>
+          </w:rPr>
+          <m:t>σ</m:t>
+        </m:r>
+      </m:oMath>
+      <w:r>
+        <w:rPr>
+          <w:rFonts w:eastAsiaTheme="minorEastAsia"/>
+        </w:rPr>
+        <w:t xml:space="preserve"> value of 0.5, those are the results:</w:t>
+      </w:r>
+    </w:p>
+    <w:p>
+      <w:r>
+        <w:rPr>
+          <w:noProof/>
+        </w:rPr>
+        <w:drawing>
+          <wp:inline distT="0" distB="0" distL="0" distR="0" wp14:anchorId="43F7E55F" wp14:editId="7686E300">
+            <wp:extent cx="6756010" cy="993913"/>
+            <wp:effectExtent l="0" t="0" r="6985" b="0"/>
+            <wp:docPr id="10" name="Picture 10"/>
+            <wp:cNvGraphicFramePr>
+              <a:graphicFrameLocks xmlns:a="http://schemas.openxmlformats.org/drawingml/2006/main" noChangeAspect="1"/>
+            </wp:cNvGraphicFramePr>
+            <a:graphic xmlns:a="http://schemas.openxmlformats.org/drawingml/2006/main">
+              <a:graphicData uri="http://schemas.openxmlformats.org/drawingml/2006/picture">
+                <pic:pic xmlns:pic="http://schemas.openxmlformats.org/drawingml/2006/picture">
+                  <pic:nvPicPr>
+                    <pic:cNvPr id="1" name=""/>
+                    <pic:cNvPicPr/>
+                  </pic:nvPicPr>
+                  <pic:blipFill>
+                    <a:blip r:embed="rId13"/>
+                    <a:stretch>
+                      <a:fillRect/>
+                    </a:stretch>
+                  </pic:blipFill>
+                  <pic:spPr>
+                    <a:xfrm>
+                      <a:off x="0" y="0"/>
+                      <a:ext cx="6774291" cy="996602"/>
+                    </a:xfrm>
+                    <a:prstGeom prst="rect">
+                      <a:avLst/>
+                    </a:prstGeom>
+                  </pic:spPr>
+                </pic:pic>
+              </a:graphicData>
+            </a:graphic>
+          </wp:inline>
+        </w:drawing>
+      </w:r>
+    </w:p>
+    <w:p>
+      <w:r>
+        <w:t>For each class, we reorder the features according to their similarity:</w:t>
+      </w:r>
+    </w:p>
+    <w:p>
+      <w:r>
+        <w:rPr>
+          <w:noProof/>
+        </w:rPr>
+        <w:drawing>
+          <wp:inline distT="0" distB="0" distL="0" distR="0" wp14:anchorId="74444E2B" wp14:editId="57014B6B">
+            <wp:extent cx="6512118" cy="862716"/>
+            <wp:effectExtent l="0" t="0" r="3175" b="0"/>
+            <wp:docPr id="11" name="Picture 11"/>
+            <wp:cNvGraphicFramePr>
+              <a:graphicFrameLocks xmlns:a="http://schemas.openxmlformats.org/drawingml/2006/main" noChangeAspect="1"/>
+            </wp:cNvGraphicFramePr>
+            <a:graphic xmlns:a="http://schemas.openxmlformats.org/drawingml/2006/main">
+              <a:graphicData uri="http://schemas.openxmlformats.org/drawingml/2006/picture">
+                <pic:pic xmlns:pic="http://schemas.openxmlformats.org/drawingml/2006/picture">
+                  <pic:nvPicPr>
+                    <pic:cNvPr id="1" name=""/>
+                    <pic:cNvPicPr/>
+                  </pic:nvPicPr>
+                  <pic:blipFill>
+                    <a:blip r:embed="rId14"/>
+                    <a:stretch>
+                      <a:fillRect/>
+                    </a:stretch>
+                  </pic:blipFill>
+                  <pic:spPr>
+                    <a:xfrm>
+                      <a:off x="0" y="0"/>
+                      <a:ext cx="6591827" cy="873276"/>
+                    </a:xfrm>
+                    <a:prstGeom prst="rect">
+                      <a:avLst/>
+                    </a:prstGeom>
+                  </pic:spPr>
+                </pic:pic>
+              </a:graphicData>
+            </a:graphic>
+          </wp:inline>
+        </w:drawing>
+      </w:r>
+    </w:p>
+    <w:p/>
+    <w:p>
+      <w:r>
+        <w:t>Analyzing:</w:t>
+      </w:r>
+    </w:p>
+    <w:p>
+      <w:r>
+        <w:rPr>
+          <w:noProof/>
+        </w:rPr>
+        <w:drawing>
+          <wp:inline distT="0" distB="0" distL="0" distR="0" wp14:anchorId="1B174B7C" wp14:editId="3744E9BB">
+            <wp:extent cx="2282024" cy="907311"/>
+            <wp:effectExtent l="0" t="0" r="4445" b="7620"/>
+            <wp:docPr id="12" name="Picture 12"/>
+            <wp:cNvGraphicFramePr>
+              <a:graphicFrameLocks xmlns:a="http://schemas.openxmlformats.org/drawingml/2006/main" noChangeAspect="1"/>
+            </wp:cNvGraphicFramePr>
+            <a:graphic xmlns:a="http://schemas.openxmlformats.org/drawingml/2006/main">
+              <a:graphicData uri="http://schemas.openxmlformats.org/drawingml/2006/picture">
+                <pic:pic xmlns:pic="http://schemas.openxmlformats.org/drawingml/2006/picture">
+                  <pic:nvPicPr>
+                    <pic:cNvPr id="1" name=""/>
+                    <pic:cNvPicPr/>
+                  </pic:nvPicPr>
+                  <pic:blipFill>
+                    <a:blip r:embed="rId15"/>
+                    <a:stretch>
+                      <a:fillRect/>
+                    </a:stretch>
+                  </pic:blipFill>
+                  <pic:spPr>
+                    <a:xfrm>
+                      <a:off x="0" y="0"/>
+                      <a:ext cx="2301983" cy="915247"/>
+                    </a:xfrm>
+                    <a:prstGeom prst="rect">
+                      <a:avLst/>
+                    </a:prstGeom>
+                  </pic:spPr>
+                </pic:pic>
+              </a:graphicData>
+            </a:graphic>
+          </wp:inline>
+        </w:drawing>
+      </w:r>
+    </w:p>
+    <w:p>
+      <w:r>
+        <w:t>To validate the results</w:t>
+      </w:r>
+      <w:r>
+        <w:t xml:space="preserve"> we leave only those features, and try to cluster the samples again. We get the following visualization:</w:t>
+      </w:r>
+    </w:p>
+    <w:p>
+      <w:r>
+        <w:rPr>
+          <w:noProof/>
+        </w:rPr>
+        <w:drawing>
+          <wp:inline distT="0" distB="0" distL="0" distR="0" wp14:anchorId="7FE30555" wp14:editId="574293C4">
+            <wp:extent cx="3141460" cy="1932167"/>
+            <wp:effectExtent l="0" t="0" r="1905" b="0"/>
+            <wp:docPr id="13" name="Picture 13"/>
+            <wp:cNvGraphicFramePr>
+              <a:graphicFrameLocks xmlns:a="http://schemas.openxmlformats.org/drawingml/2006/main" noChangeAspect="1"/>
+            </wp:cNvGraphicFramePr>
+            <a:graphic xmlns:a="http://schemas.openxmlformats.org/drawingml/2006/main">
+              <a:graphicData uri="http://schemas.openxmlformats.org/drawingml/2006/picture">
+                <pic:pic xmlns:pic="http://schemas.openxmlformats.org/drawingml/2006/picture">
+                  <pic:nvPicPr>
+                    <pic:cNvPr id="1" name=""/>
+                    <pic:cNvPicPr/>
+                  </pic:nvPicPr>
+                  <pic:blipFill>
+                    <a:blip r:embed="rId16"/>
+                    <a:stretch>
+                      <a:fillRect/>
+                    </a:stretch>
+                  </pic:blipFill>
+                  <pic:spPr>
+                    <a:xfrm>
+                      <a:off x="0" y="0"/>
+                      <a:ext cx="3155344" cy="1940706"/>
+                    </a:xfrm>
+                    <a:prstGeom prst="rect">
+                      <a:avLst/>
+                    </a:prstGeom>
+                  </pic:spPr>
+                </pic:pic>
+              </a:graphicData>
+            </a:graphic>
+          </wp:inline>
+        </w:drawing>
+      </w:r>
+    </w:p>
+    <w:p>
+      <w:r>
+        <w:t xml:space="preserve">Which looks bad. From here, we have left this method and didn’t use its results further. It didn’t work, </w:t>
+      </w:r>
+      <w:r>
+        <w:t>Perhaps out of erroneous assumptions on the nature</w:t>
+      </w:r>
+    </w:p>
+    <w:p/>
+    <w:p>
+      <w:pPr>
+        <w:rPr>
+          <w:rFonts w:asciiTheme="majorHAnsi" w:eastAsiaTheme="majorEastAsia" w:hAnsiTheme="majorHAnsi" w:cstheme="majorBidi"/>
+          <w:color w:val="1F3763" w:themeColor="accent1" w:themeShade="7F"/>
+          <w:sz w:val="24"/>
+          <w:szCs w:val="24"/>
+        </w:rPr>
+      </w:pPr>
+      <w:r>
+        <w:br w:type="page"/>
+      </w:r>
+    </w:p>
+    <w:p>
+      <w:pPr>
+        <w:pStyle w:val="Heading3"/>
+      </w:pPr>
+      <w:r>
+        <w:lastRenderedPageBreak/>
+        <w:t>Multiclass Classification</w:t>
+      </w:r>
+    </w:p>
+    <w:p/>
+    <w:p>
+      <w:r>
+        <w:t xml:space="preserve">Another way to choose the best features is to train classifier on the labels that were created during the clusterin. </w:t>
+      </w:r>
+      <w:r>
+        <w:t xml:space="preserve">We will train some classifier and detect the most dominant features it used for the classification. </w:t>
+      </w:r>
+      <w:r>
+        <w:t xml:space="preserve">We </w:t>
+      </w:r>
+      <w:r>
+        <w:t>will use the labels from the Spectral Clustering with 10 features</w:t>
+      </w:r>
+      <w:r>
+        <w:t>.</w:t>
+      </w:r>
+    </w:p>
+    <w:p>
+      <w:r>
+        <w:t>First we use the RFE - Recursive Feature Elimination. It works by recursively removing attributes and building a model on those attributes that remain. It uses the model accuracy to identify which attributes (and combination of attributes) contribute the most to predicting the target attribute.</w:t>
+      </w:r>
+    </w:p>
+    <w:p>
+      <w:r>
+        <w:t xml:space="preserve">To diversify, we use 3 classifier models – Logistic Regression, </w:t>
+      </w:r>
+      <w:r>
+        <w:t>DecisionTreeClassifier</w:t>
+      </w:r>
+      <w:r>
+        <w:t xml:space="preserve"> and </w:t>
+      </w:r>
+      <w:r>
+        <w:t>ExtraTreesClassifier</w:t>
+      </w:r>
+      <w:r>
+        <w:t>. Those are the results:</w:t>
+      </w:r>
+    </w:p>
+    <w:p/>
+    <w:p>
+      <w:r>
+        <w:rPr>
+          <w:noProof/>
+        </w:rPr>
+        <w:drawing>
+          <wp:inline distT="0" distB="0" distL="0" distR="0" wp14:anchorId="5256175B" wp14:editId="6AFE5A9A">
+            <wp:extent cx="6743812" cy="2820008"/>
+            <wp:effectExtent l="0" t="0" r="0" b="0"/>
+            <wp:docPr id="14" name="Picture 14"/>
+            <wp:cNvGraphicFramePr>
+              <a:graphicFrameLocks xmlns:a="http://schemas.openxmlformats.org/drawingml/2006/main" noChangeAspect="1"/>
+            </wp:cNvGraphicFramePr>
+            <a:graphic xmlns:a="http://schemas.openxmlformats.org/drawingml/2006/main">
+              <a:graphicData uri="http://schemas.openxmlformats.org/drawingml/2006/picture">
+                <pic:pic xmlns:pic="http://schemas.openxmlformats.org/drawingml/2006/picture">
+                  <pic:nvPicPr>
+                    <pic:cNvPr id="1" name=""/>
+                    <pic:cNvPicPr/>
+                  </pic:nvPicPr>
+                  <pic:blipFill>
+                    <a:blip r:embed="rId17"/>
+                    <a:stretch>
+                      <a:fillRect/>
+                    </a:stretch>
+                  </pic:blipFill>
+                  <pic:spPr>
+                    <a:xfrm>
+                      <a:off x="0" y="0"/>
+                      <a:ext cx="6771087" cy="2831413"/>
+                    </a:xfrm>
+                    <a:prstGeom prst="rect">
+                      <a:avLst/>
+                    </a:prstGeom>
+                  </pic:spPr>
+                </pic:pic>
+              </a:graphicData>
+            </a:graphic>
+          </wp:inline>
+        </w:drawing>
+      </w:r>
+    </w:p>
+    <w:p>
+      <w:r>
+        <w:t>Features 3,4,5,7 agreed on all classifiers to be best features. Feature 6 is good feature for LR, which has highest accuracy score.</w:t>
+      </w:r>
+    </w:p>
+    <w:p>
+      <w:r>
+        <w:t>So from this analysis, best features are 3, 4, 5, 6, 7</w:t>
+      </w:r>
+      <w:r>
+        <w:t>.</w:t>
+      </w:r>
+    </w:p>
+    <w:p>
+      <w:r>
+        <w:t xml:space="preserve">We make the visualization test again – I make clustering </w:t>
+      </w:r>
+      <w:r>
+        <w:rPr>
+          <w:b/>
+          <w:bCs/>
+        </w:rPr>
+        <w:t>using only those 5 chosen features</w:t>
+      </w:r>
+      <w:r>
+        <w:t>. The results are:</w:t>
+      </w:r>
+    </w:p>
+    <w:p>
+      <w:r>
+        <w:rPr>
+          <w:noProof/>
+        </w:rPr>
+        <w:lastRenderedPageBreak/>
+        <w:drawing>
+          <wp:inline distT="0" distB="0" distL="0" distR="0" wp14:anchorId="61968330" wp14:editId="39BF47BB">
+            <wp:extent cx="2739783" cy="1757238"/>
+            <wp:effectExtent l="0" t="0" r="3810" b="0"/>
+            <wp:docPr id="15" name="Picture 15"/>
+            <wp:cNvGraphicFramePr>
+              <a:graphicFrameLocks xmlns:a="http://schemas.openxmlformats.org/drawingml/2006/main" noChangeAspect="1"/>
+            </wp:cNvGraphicFramePr>
+            <a:graphic xmlns:a="http://schemas.openxmlformats.org/drawingml/2006/main">
+              <a:graphicData uri="http://schemas.openxmlformats.org/drawingml/2006/picture">
+                <pic:pic xmlns:pic="http://schemas.openxmlformats.org/drawingml/2006/picture">
+                  <pic:nvPicPr>
+                    <pic:cNvPr id="1" name=""/>
+                    <pic:cNvPicPr/>
+                  </pic:nvPicPr>
+                  <pic:blipFill>
+                    <a:blip r:embed="rId18"/>
+                    <a:stretch>
+                      <a:fillRect/>
+                    </a:stretch>
+                  </pic:blipFill>
+                  <pic:spPr>
+                    <a:xfrm>
+                      <a:off x="0" y="0"/>
+                      <a:ext cx="2780057" cy="1783069"/>
+                    </a:xfrm>
+                    <a:prstGeom prst="rect">
+                      <a:avLst/>
+                    </a:prstGeom>
+                  </pic:spPr>
+                </pic:pic>
+              </a:graphicData>
+            </a:graphic>
+          </wp:inline>
+        </w:drawing>
+      </w:r>
+    </w:p>
+    <w:p>
+      <w:r>
+        <w:rPr>
+          <w:noProof/>
+        </w:rPr>
+        <w:drawing>
+          <wp:inline distT="0" distB="0" distL="0" distR="0" wp14:anchorId="6B66ABAF" wp14:editId="5CD53C27">
+            <wp:extent cx="2800350" cy="2590800"/>
+            <wp:effectExtent l="0" t="0" r="0" b="0"/>
+            <wp:docPr id="16" name="Picture 16"/>
+            <wp:cNvGraphicFramePr>
+              <a:graphicFrameLocks xmlns:a="http://schemas.openxmlformats.org/drawingml/2006/main" noChangeAspect="1"/>
+            </wp:cNvGraphicFramePr>
+            <a:graphic xmlns:a="http://schemas.openxmlformats.org/drawingml/2006/main">
+              <a:graphicData uri="http://schemas.openxmlformats.org/drawingml/2006/picture">
+                <pic:pic xmlns:pic="http://schemas.openxmlformats.org/drawingml/2006/picture">
+                  <pic:nvPicPr>
+                    <pic:cNvPr id="1" name=""/>
+                    <pic:cNvPicPr/>
+                  </pic:nvPicPr>
+                  <pic:blipFill>
+                    <a:blip r:embed="rId19"/>
+                    <a:stretch>
+                      <a:fillRect/>
+                    </a:stretch>
+                  </pic:blipFill>
+                  <pic:spPr>
+                    <a:xfrm>
+                      <a:off x="0" y="0"/>
+                      <a:ext cx="2800350" cy="2590800"/>
+                    </a:xfrm>
+                    <a:prstGeom prst="rect">
+                      <a:avLst/>
+                    </a:prstGeom>
+                  </pic:spPr>
+                </pic:pic>
+              </a:graphicData>
+            </a:graphic>
+          </wp:inline>
+        </w:drawing>
+      </w:r>
+    </w:p>
+    <w:p>
+      <w:r>
+        <w:t>And it looks really good. So those features really are most important and contain most information for classification. But visualization is not enough, we also use silhouette score in this case. Spectral_score_2 applies to clustering using Specrtal Clustering, but only using 5 selected features:</w:t>
+      </w:r>
+    </w:p>
+    <w:p>
+      <w:r>
+        <w:rPr>
+          <w:noProof/>
+        </w:rPr>
+        <w:drawing>
+          <wp:inline distT="0" distB="0" distL="0" distR="0" wp14:anchorId="6B7500CC" wp14:editId="68ED28A9">
+            <wp:extent cx="2552369" cy="1766401"/>
+            <wp:effectExtent l="0" t="0" r="635" b="5715"/>
+            <wp:docPr id="17" name="Picture 17"/>
+            <wp:cNvGraphicFramePr>
+              <a:graphicFrameLocks xmlns:a="http://schemas.openxmlformats.org/drawingml/2006/main" noChangeAspect="1"/>
+            </wp:cNvGraphicFramePr>
+            <a:graphic xmlns:a="http://schemas.openxmlformats.org/drawingml/2006/main">
+              <a:graphicData uri="http://schemas.openxmlformats.org/drawingml/2006/picture">
+                <pic:pic xmlns:pic="http://schemas.openxmlformats.org/drawingml/2006/picture">
+                  <pic:nvPicPr>
+                    <pic:cNvPr id="1" name=""/>
+                    <pic:cNvPicPr/>
+                  </pic:nvPicPr>
+                  <pic:blipFill>
+                    <a:blip r:embed="rId20"/>
+                    <a:stretch>
+                      <a:fillRect/>
+                    </a:stretch>
+                  </pic:blipFill>
+                  <pic:spPr>
+                    <a:xfrm>
+                      <a:off x="0" y="0"/>
+                      <a:ext cx="2569655" cy="1778364"/>
+                    </a:xfrm>
+                    <a:prstGeom prst="rect">
+                      <a:avLst/>
+                    </a:prstGeom>
+                  </pic:spPr>
+                </pic:pic>
+              </a:graphicData>
+            </a:graphic>
+          </wp:inline>
+        </w:drawing>
+      </w:r>
+    </w:p>
+    <w:p>
+      <w:r>
+        <w:t>We can see that the metrics didn’t get worse, and even improved a bit. This can be explained by removing features which did adversary effect on the clustering in the beginning.</w:t>
+      </w:r>
+    </w:p>
+    <w:p/>
+    <w:p>
+      <w:pPr>
+        <w:rPr>
+          <w:rFonts w:asciiTheme="majorHAnsi" w:eastAsiaTheme="majorEastAsia" w:hAnsiTheme="majorHAnsi" w:cstheme="majorBidi"/>
+          <w:color w:val="1F3763" w:themeColor="accent1" w:themeShade="7F"/>
+          <w:sz w:val="24"/>
+          <w:szCs w:val="24"/>
+        </w:rPr>
+      </w:pPr>
+      <w:r>
+        <w:br w:type="page"/>
+      </w:r>
+    </w:p>
+    <w:p>
+      <w:pPr>
+        <w:pStyle w:val="Heading3"/>
+      </w:pPr>
+      <w:r>
+        <w:lastRenderedPageBreak/>
+        <w:t>Mutual Information Score</w:t>
+      </w:r>
+    </w:p>
+    <w:p/>
+    <w:p>
+      <w:r>
+        <w:t xml:space="preserve">To validate the previous method, we use the Mutual Score between the feature values and the classification. </w:t>
+      </w:r>
+      <w:r>
+        <w:t xml:space="preserve"> Those are the results:</w:t>
+      </w:r>
+    </w:p>
+    <w:p>
+      <w:pPr>
+        <w:rPr>
+          <w:sz w:val="24"/>
+          <w:szCs w:val="24"/>
+        </w:rPr>
+      </w:pPr>
+      <w:r>
+        <w:rPr>
+          <w:noProof/>
+          <w:sz w:val="24"/>
+          <w:szCs w:val="24"/>
+        </w:rPr>
+        <w:drawing>
+          <wp:inline distT="0" distB="0" distL="0" distR="0" wp14:anchorId="77D18DA3" wp14:editId="35EC284B">
+            <wp:extent cx="6670871" cy="1531592"/>
+            <wp:effectExtent l="0" t="0" r="0" b="0"/>
+            <wp:docPr id="18" name="Picture 18"/>
+            <wp:cNvGraphicFramePr>
+              <a:graphicFrameLocks xmlns:a="http://schemas.openxmlformats.org/drawingml/2006/main" noChangeAspect="1"/>
+            </wp:cNvGraphicFramePr>
+            <a:graphic xmlns:a="http://schemas.openxmlformats.org/drawingml/2006/main">
+              <a:graphicData uri="http://schemas.openxmlformats.org/drawingml/2006/picture">
+                <pic:pic xmlns:pic="http://schemas.openxmlformats.org/drawingml/2006/picture">
+                  <pic:nvPicPr>
+                    <pic:cNvPr id="1" name=""/>
+                    <pic:cNvPicPr/>
+                  </pic:nvPicPr>
+                  <pic:blipFill>
+                    <a:blip r:embed="rId21"/>
+                    <a:stretch>
+                      <a:fillRect/>
+                    </a:stretch>
+                  </pic:blipFill>
+                  <pic:spPr>
+                    <a:xfrm>
+                      <a:off x="0" y="0"/>
+                      <a:ext cx="6689781" cy="1535934"/>
+                    </a:xfrm>
+                    <a:prstGeom prst="rect">
+                      <a:avLst/>
+                    </a:prstGeom>
+                  </pic:spPr>
+                </pic:pic>
+              </a:graphicData>
+            </a:graphic>
+          </wp:inline>
+        </w:drawing>
+      </w:r>
+    </w:p>
+    <w:p>
+      <w:pPr>
+        <w:shd w:val="clear" w:color="auto" w:fill="FFFFFF"/>
+        <w:tabs>
+          <w:tab w:val="left" w:pos="916"/>
+          <w:tab w:val="left" w:pos="1832"/>
+          <w:tab w:val="left" w:pos="2748"/>
+          <w:tab w:val="left" w:pos="3664"/>
+          <w:tab w:val="left" w:pos="4580"/>
+          <w:tab w:val="left" w:pos="5496"/>
+          <w:tab w:val="left" w:pos="6412"/>
+          <w:tab w:val="left" w:pos="7328"/>
+          <w:tab w:val="left" w:pos="8244"/>
+          <w:tab w:val="left" w:pos="9160"/>
+          <w:tab w:val="left" w:pos="10076"/>
+          <w:tab w:val="left" w:pos="10992"/>
+          <w:tab w:val="left" w:pos="11908"/>
+          <w:tab w:val="left" w:pos="12824"/>
+          <w:tab w:val="left" w:pos="13740"/>
+          <w:tab w:val="left" w:pos="14656"/>
+        </w:tabs>
+        <w:wordWrap w:val="0"/>
+        <w:spacing w:after="0" w:line="240" w:lineRule="auto"/>
+        <w:rPr>
+          <w:rFonts w:eastAsia="Times New Roman" w:cstheme="minorHAnsi"/>
+        </w:rPr>
+      </w:pPr>
+      <w:r>
+        <w:rPr>
+          <w:rFonts w:eastAsia="Times New Roman" w:cstheme="minorHAnsi"/>
+        </w:rPr>
+        <w:t>best_features_list:</w:t>
+      </w:r>
+    </w:p>
+    <w:p>
+      <w:pPr>
+        <w:shd w:val="clear" w:color="auto" w:fill="FFFFFF"/>
+        <w:tabs>
+          <w:tab w:val="left" w:pos="916"/>
+          <w:tab w:val="left" w:pos="1832"/>
+          <w:tab w:val="left" w:pos="2748"/>
+          <w:tab w:val="left" w:pos="3664"/>
+          <w:tab w:val="left" w:pos="4580"/>
+          <w:tab w:val="left" w:pos="5496"/>
+          <w:tab w:val="left" w:pos="6412"/>
+          <w:tab w:val="left" w:pos="7328"/>
+          <w:tab w:val="left" w:pos="8244"/>
+          <w:tab w:val="left" w:pos="9160"/>
+          <w:tab w:val="left" w:pos="10076"/>
+          <w:tab w:val="left" w:pos="10992"/>
+          <w:tab w:val="left" w:pos="11908"/>
+          <w:tab w:val="left" w:pos="12824"/>
+          <w:tab w:val="left" w:pos="13740"/>
+          <w:tab w:val="left" w:pos="14656"/>
+        </w:tabs>
+        <w:wordWrap w:val="0"/>
+        <w:spacing w:after="0" w:line="240" w:lineRule="auto"/>
+        <w:rPr>
+          <w:rFonts w:eastAsia="Times New Roman" w:cstheme="minorHAnsi"/>
+        </w:rPr>
+      </w:pPr>
+      <w:r>
+        <w:rPr>
+          <w:rFonts w:eastAsia="Times New Roman" w:cstheme="minorHAnsi"/>
+        </w:rPr>
+        <w:t>[1, 5, 8, 4, 3]</w:t>
+      </w:r>
+    </w:p>
+    <w:p>
+      <w:pPr>
+        <w:shd w:val="clear" w:color="auto" w:fill="FFFFFF"/>
+        <w:tabs>
+          <w:tab w:val="left" w:pos="916"/>
+          <w:tab w:val="left" w:pos="1832"/>
+          <w:tab w:val="left" w:pos="2748"/>
+          <w:tab w:val="left" w:pos="3664"/>
+          <w:tab w:val="left" w:pos="4580"/>
+          <w:tab w:val="left" w:pos="5496"/>
+          <w:tab w:val="left" w:pos="6412"/>
+          <w:tab w:val="left" w:pos="7328"/>
+          <w:tab w:val="left" w:pos="8244"/>
+          <w:tab w:val="left" w:pos="9160"/>
+          <w:tab w:val="left" w:pos="10076"/>
+          <w:tab w:val="left" w:pos="10992"/>
+          <w:tab w:val="left" w:pos="11908"/>
+          <w:tab w:val="left" w:pos="12824"/>
+          <w:tab w:val="left" w:pos="13740"/>
+          <w:tab w:val="left" w:pos="14656"/>
+        </w:tabs>
+        <w:wordWrap w:val="0"/>
+        <w:spacing w:after="0" w:line="240" w:lineRule="auto"/>
+        <w:rPr>
+          <w:rFonts w:eastAsia="Times New Roman" w:cstheme="minorHAnsi"/>
+        </w:rPr>
+      </w:pPr>
+    </w:p>
+    <w:p>
+      <w:pPr>
+        <w:rPr>
+          <w:rFonts w:eastAsia="Times New Roman" w:cstheme="minorHAnsi"/>
+        </w:rPr>
+      </w:pPr>
+      <w:r>
+        <w:rPr>
+          <w:rFonts w:eastAsia="Times New Roman" w:cstheme="minorHAnsi"/>
+        </w:rPr>
+        <w:t xml:space="preserve">Which </w:t>
+      </w:r>
+      <w:r>
+        <w:rPr>
+          <w:rFonts w:eastAsia="Times New Roman" w:cstheme="minorHAnsi"/>
+        </w:rPr>
+        <w:t>are mostly (3/5)</w:t>
+      </w:r>
+      <w:r>
+        <w:rPr>
+          <w:rFonts w:eastAsia="Times New Roman" w:cstheme="minorHAnsi"/>
+        </w:rPr>
+        <w:t xml:space="preserve"> similar to the Features found by the RFE (3, 4, 5, 7, 8)</w:t>
+      </w:r>
+      <w:r>
+        <w:rPr>
+          <w:rFonts w:eastAsia="Times New Roman" w:cstheme="minorHAnsi"/>
+        </w:rPr>
+        <w:t>.</w:t>
+      </w:r>
+    </w:p>
+    <w:p>
+      <w:pPr>
+        <w:rPr>
+          <w:rFonts w:eastAsia="Times New Roman" w:cstheme="minorHAnsi"/>
+        </w:rPr>
+      </w:pPr>
+      <w:r>
+        <w:rPr>
+          <w:rFonts w:eastAsia="Times New Roman" w:cstheme="minorHAnsi"/>
+        </w:rPr>
+        <w:t>By using those features from MI, we can also see quiet a good classification visually:</w:t>
+      </w:r>
+    </w:p>
+    <w:p>
+      <w:pPr>
+        <w:rPr>
+          <w:rFonts w:eastAsia="Times New Roman" w:cstheme="minorHAnsi"/>
+        </w:rPr>
+      </w:pPr>
+      <w:r>
+        <w:rPr>
+          <w:noProof/>
+        </w:rPr>
+        <w:drawing>
+          <wp:inline distT="0" distB="0" distL="0" distR="0" wp14:anchorId="441C85D4" wp14:editId="146BB802">
+            <wp:extent cx="3043622" cy="1971924"/>
+            <wp:effectExtent l="0" t="0" r="4445" b="9525"/>
+            <wp:docPr id="19" name="Picture 19"/>
+            <wp:cNvGraphicFramePr>
+              <a:graphicFrameLocks xmlns:a="http://schemas.openxmlformats.org/drawingml/2006/main" noChangeAspect="1"/>
+            </wp:cNvGraphicFramePr>
+            <a:graphic xmlns:a="http://schemas.openxmlformats.org/drawingml/2006/main">
+              <a:graphicData uri="http://schemas.openxmlformats.org/drawingml/2006/picture">
+                <pic:pic xmlns:pic="http://schemas.openxmlformats.org/drawingml/2006/picture">
+                  <pic:nvPicPr>
+                    <pic:cNvPr id="1" name=""/>
+                    <pic:cNvPicPr/>
+                  </pic:nvPicPr>
+                  <pic:blipFill>
+                    <a:blip r:embed="rId22"/>
+                    <a:stretch>
+                      <a:fillRect/>
+                    </a:stretch>
+                  </pic:blipFill>
+                  <pic:spPr>
+                    <a:xfrm>
+                      <a:off x="0" y="0"/>
+                      <a:ext cx="3062061" cy="1983871"/>
+                    </a:xfrm>
+                    <a:prstGeom prst="rect">
+                      <a:avLst/>
+                    </a:prstGeom>
+                  </pic:spPr>
+                </pic:pic>
+              </a:graphicData>
+            </a:graphic>
+          </wp:inline>
+        </w:drawing>
+      </w:r>
+    </w:p>
+    <w:p>
+      <w:r>
+        <w:br w:type="page"/>
+      </w:r>
+    </w:p>
+    <w:p>
+      <w:pPr>
+        <w:pStyle w:val="Heading3"/>
+      </w:pPr>
+      <w:r>
+        <w:lastRenderedPageBreak/>
+        <w:t>BEST FEATURES: CONCLUSION</w:t>
+      </w:r>
+    </w:p>
+    <w:p/>
+    <w:p>
+      <w:r>
+        <w:t xml:space="preserve">The most important features were chosen as the output of the </w:t>
+      </w:r>
+      <w:r>
+        <w:t xml:space="preserve">RFE method, since it used various models, and used various metrics. </w:t>
+      </w:r>
+    </w:p>
+    <w:p/>
+    <w:p>
+      <w:r>
+        <w:t>Best features:</w:t>
+      </w:r>
+    </w:p>
+    <w:p>
+      <w:r>
+        <w:rPr>
+          <w:rFonts w:eastAsia="Times New Roman" w:cstheme="minorHAnsi"/>
+        </w:rPr>
+        <w:t>(3, 4, 5, 7, 8)</w:t>
+      </w:r>
+      <w:r>
+        <w:rPr>
+          <w:rFonts w:eastAsia="Times New Roman" w:cstheme="minorHAnsi"/>
+        </w:rPr>
+        <w:t>.</w:t>
+      </w:r>
+    </w:p>
+    <w:p/>
+    <w:p>
+      <w:pPr>
+        <w:rPr>
+          <w:rFonts w:asciiTheme="majorHAnsi" w:eastAsiaTheme="majorEastAsia" w:hAnsiTheme="majorHAnsi" w:cstheme="majorBidi"/>
+          <w:color w:val="2F5496" w:themeColor="accent1" w:themeShade="BF"/>
+          <w:sz w:val="26"/>
+          <w:szCs w:val="26"/>
+        </w:rPr>
+      </w:pPr>
+      <w:r>
+        <w:br w:type="page"/>
+      </w:r>
+    </w:p>
+    <w:p>
+      <w:pPr>
+        <w:pStyle w:val="Heading2"/>
+      </w:pPr>
+      <w:r>
+        <w:lastRenderedPageBreak/>
+        <w:t>Choosing the 3 mutations to treat</w:t>
+      </w:r>
+    </w:p>
+    <w:p/>
+    <w:p>
+      <w:r>
+        <w:t>The best way will be to treat the 3 mutations which are the most prevalent in the dataset</w:t>
+      </w:r>
+    </w:p>
+    <w:p/>
+    <w:p>
+      <w:r>
+        <w:rPr>
+          <w:noProof/>
+        </w:rPr>
+        <w:drawing>
+          <wp:inline distT="0" distB="0" distL="0" distR="0" wp14:anchorId="1E10225F" wp14:editId="6C036350">
+            <wp:extent cx="3028950" cy="1790700"/>
+            <wp:effectExtent l="0" t="0" r="0" b="0"/>
+            <wp:docPr id="20" name="Picture 20"/>
+            <wp:cNvGraphicFramePr>
+              <a:graphicFrameLocks xmlns:a="http://schemas.openxmlformats.org/drawingml/2006/main" noChangeAspect="1"/>
+            </wp:cNvGraphicFramePr>
+            <a:graphic xmlns:a="http://schemas.openxmlformats.org/drawingml/2006/main">
+              <a:graphicData uri="http://schemas.openxmlformats.org/drawingml/2006/picture">
+                <pic:pic xmlns:pic="http://schemas.openxmlformats.org/drawingml/2006/picture">
+                  <pic:nvPicPr>
+                    <pic:cNvPr id="1" name=""/>
+                    <pic:cNvPicPr/>
+                  </pic:nvPicPr>
+                  <pic:blipFill>
+                    <a:blip r:embed="rId23"/>
+                    <a:stretch>
+                      <a:fillRect/>
+                    </a:stretch>
+                  </pic:blipFill>
+                  <pic:spPr>
+                    <a:xfrm>
+                      <a:off x="0" y="0"/>
+                      <a:ext cx="3028950" cy="1790700"/>
+                    </a:xfrm>
+                    <a:prstGeom prst="rect">
+                      <a:avLst/>
+                    </a:prstGeom>
+                  </pic:spPr>
+                </pic:pic>
+              </a:graphicData>
+            </a:graphic>
+          </wp:inline>
+        </w:drawing>
+      </w:r>
+    </w:p>
+    <w:p/>
+    <w:p>
+      <w:r>
+        <w:t>We will choose to treat mutation 0, 1 and 3</w:t>
       </w:r>
     </w:p>
     <w:sectPr>
@@ -1315,6 +3217,95 @@
     </w:lvl>
   </w:abstractNum>
   <w:abstractNum w:abstractNumId="2" w15:restartNumberingAfterBreak="0">
+    <w:nsid w:val="21C5280D"/>
+    <w:multiLevelType w:val="hybridMultilevel"/>
+    <w:tmpl w:val="98764DA2"/>
+    <w:lvl w:ilvl="0" w:tplc="0409000F">
+      <w:start w:val="1"/>
+      <w:numFmt w:val="decimal"/>
+      <w:lvlText w:val="%1."/>
+      <w:lvlJc w:val="left"/>
+      <w:pPr>
+        <w:ind w:left="720" w:hanging="360"/>
+      </w:pPr>
+      <w:rPr>
+        <w:rFonts w:hint="default"/>
+      </w:rPr>
+    </w:lvl>
+    <w:lvl w:ilvl="1" w:tplc="04090019" w:tentative="1">
+      <w:start w:val="1"/>
+      <w:numFmt w:val="lowerLetter"/>
+      <w:lvlText w:val="%2."/>
+      <w:lvlJc w:val="left"/>
+      <w:pPr>
+        <w:ind w:left="1440" w:hanging="360"/>
+      </w:pPr>
+    </w:lvl>
+    <w:lvl w:ilvl="2" w:tplc="0409001B" w:tentative="1">
+      <w:start w:val="1"/>
+      <w:numFmt w:val="lowerRoman"/>
+      <w:lvlText w:val="%3."/>
+      <w:lvlJc w:val="right"/>
+      <w:pPr>
+        <w:ind w:left="2160" w:hanging="180"/>
+      </w:pPr>
+    </w:lvl>
+    <w:lvl w:ilvl="3" w:tplc="0409000F" w:tentative="1">
+      <w:start w:val="1"/>
+      <w:numFmt w:val="decimal"/>
+      <w:lvlText w:val="%4."/>
+      <w:lvlJc w:val="left"/>
+      <w:pPr>
+        <w:ind w:left="2880" w:hanging="360"/>
+      </w:pPr>
+    </w:lvl>
+    <w:lvl w:ilvl="4" w:tplc="04090019" w:tentative="1">
+      <w:start w:val="1"/>
+      <w:numFmt w:val="lowerLetter"/>
+      <w:lvlText w:val="%5."/>
+      <w:lvlJc w:val="left"/>
+      <w:pPr>
+        <w:ind w:left="3600" w:hanging="360"/>
+      </w:pPr>
+    </w:lvl>
+    <w:lvl w:ilvl="5" w:tplc="0409001B" w:tentative="1">
+      <w:start w:val="1"/>
+      <w:numFmt w:val="lowerRoman"/>
+      <w:lvlText w:val="%6."/>
+      <w:lvlJc w:val="right"/>
+      <w:pPr>
+        <w:ind w:left="4320" w:hanging="180"/>
+      </w:pPr>
+    </w:lvl>
+    <w:lvl w:ilvl="6" w:tplc="0409000F" w:tentative="1">
+      <w:start w:val="1"/>
+      <w:numFmt w:val="decimal"/>
+      <w:lvlText w:val="%7."/>
+      <w:lvlJc w:val="left"/>
+      <w:pPr>
+        <w:ind w:left="5040" w:hanging="360"/>
+      </w:pPr>
+    </w:lvl>
+    <w:lvl w:ilvl="7" w:tplc="04090019" w:tentative="1">
+      <w:start w:val="1"/>
+      <w:numFmt w:val="lowerLetter"/>
+      <w:lvlText w:val="%8."/>
+      <w:lvlJc w:val="left"/>
+      <w:pPr>
+        <w:ind w:left="5760" w:hanging="360"/>
+      </w:pPr>
+    </w:lvl>
+    <w:lvl w:ilvl="8" w:tplc="0409001B" w:tentative="1">
+      <w:start w:val="1"/>
+      <w:numFmt w:val="lowerRoman"/>
+      <w:lvlText w:val="%9."/>
+      <w:lvlJc w:val="right"/>
+      <w:pPr>
+        <w:ind w:left="6480" w:hanging="180"/>
+      </w:pPr>
+    </w:lvl>
+  </w:abstractNum>
+  <w:abstractNum w:abstractNumId="3" w15:restartNumberingAfterBreak="0">
     <w:nsid w:val="6BFD1249"/>
     <w:multiLevelType w:val="hybridMultilevel"/>
     <w:tmpl w:val="7A7A1D22"/>
@@ -1434,6 +3425,9 @@
     <w:abstractNumId w:val="0"/>
   </w:num>
   <w:num w:numId="3">
+    <w:abstractNumId w:val="3"/>
+  </w:num>
+  <w:num w:numId="4">
     <w:abstractNumId w:val="2"/>
   </w:num>
 </w:numbering>
@@ -1562,6 +3556,7 @@
     <w:lsdException w:name="HTML Sample" w:semiHidden="1" w:unhideWhenUsed="1"/>
     <w:lsdException w:name="HTML Typewriter" w:semiHidden="1" w:unhideWhenUsed="1"/>
     <w:lsdException w:name="HTML Variable" w:semiHidden="1" w:unhideWhenUsed="1"/>
+    <w:lsdException w:name="Normal Table" w:semiHidden="1" w:unhideWhenUsed="1"/>
     <w:lsdException w:name="annotation subject" w:semiHidden="1" w:unhideWhenUsed="1"/>
     <w:lsdException w:name="No List" w:semiHidden="1" w:unhideWhenUsed="1"/>
     <w:lsdException w:name="Outline List 1" w:semiHidden="1" w:unhideWhenUsed="1"/>
@@ -1608,8 +3603,10 @@
     <w:lsdException w:name="Table Subtle 2" w:semiHidden="1" w:unhideWhenUsed="1"/>
     <w:lsdException w:name="Table Web 1" w:semiHidden="1" w:unhideWhenUsed="1"/>
     <w:lsdException w:name="Table Web 2" w:semiHidden="1" w:unhideWhenUsed="1"/>
+    <w:lsdException w:name="Table Web 3" w:semiHidden="1" w:unhideWhenUsed="1"/>
     <w:lsdException w:name="Balloon Text" w:semiHidden="1" w:unhideWhenUsed="1"/>
     <w:lsdException w:name="Table Grid" w:uiPriority="39"/>
+    <w:lsdException w:name="Table Theme" w:semiHidden="1" w:unhideWhenUsed="1"/>
     <w:lsdException w:name="Placeholder Text" w:semiHidden="1"/>
     <w:lsdException w:name="No Spacing" w:uiPriority="1" w:qFormat="1"/>
     <w:lsdException w:name="Light Shading" w:uiPriority="60"/>
@@ -1878,6 +3875,50 @@
       <w:szCs w:val="26"/>
     </w:rPr>
   </w:style>
+  <w:style w:type="paragraph" w:styleId="Heading3">
+    <w:name w:val="heading 3"/>
+    <w:basedOn w:val="Normal"/>
+    <w:next w:val="Normal"/>
+    <w:link w:val="Heading3Char"/>
+    <w:uiPriority w:val="9"/>
+    <w:unhideWhenUsed/>
+    <w:qFormat/>
+    <w:rsid w:val="00C66A03"/>
+    <w:pPr>
+      <w:keepNext/>
+      <w:keepLines/>
+      <w:spacing w:before="40" w:after="0"/>
+      <w:outlineLvl w:val="2"/>
+    </w:pPr>
+    <w:rPr>
+      <w:rFonts w:asciiTheme="majorHAnsi" w:eastAsiaTheme="majorEastAsia" w:hAnsiTheme="majorHAnsi" w:cstheme="majorBidi"/>
+      <w:color w:val="1F3763" w:themeColor="accent1" w:themeShade="7F"/>
+      <w:sz w:val="24"/>
+      <w:szCs w:val="24"/>
+    </w:rPr>
+  </w:style>
+  <w:style w:type="paragraph" w:styleId="Heading4">
+    <w:name w:val="heading 4"/>
+    <w:basedOn w:val="Normal"/>
+    <w:next w:val="Normal"/>
+    <w:link w:val="Heading4Char"/>
+    <w:uiPriority w:val="9"/>
+    <w:unhideWhenUsed/>
+    <w:qFormat/>
+    <w:rsid w:val="00CA4762"/>
+    <w:pPr>
+      <w:keepNext/>
+      <w:keepLines/>
+      <w:spacing w:before="40" w:after="0"/>
+      <w:outlineLvl w:val="3"/>
+    </w:pPr>
+    <w:rPr>
+      <w:rFonts w:asciiTheme="majorHAnsi" w:eastAsiaTheme="majorEastAsia" w:hAnsiTheme="majorHAnsi" w:cstheme="majorBidi"/>
+      <w:i/>
+      <w:iCs/>
+      <w:color w:val="2F5496" w:themeColor="accent1" w:themeShade="BF"/>
+    </w:rPr>
+  </w:style>
   <w:style w:type="character" w:default="1" w:styleId="DefaultParagraphFont">
     <w:name w:val="Default Paragraph Font"/>
     <w:uiPriority w:val="1"/>
@@ -1970,6 +4011,114 @@
     <w:rsid w:val="00266A16"/>
     <w:rPr>
       <w:color w:val="808080"/>
+    </w:rPr>
+  </w:style>
+  <w:style w:type="paragraph" w:styleId="Title">
+    <w:name w:val="Title"/>
+    <w:basedOn w:val="Normal"/>
+    <w:next w:val="Normal"/>
+    <w:link w:val="TitleChar"/>
+    <w:uiPriority w:val="10"/>
+    <w:qFormat/>
+    <w:rsid w:val="00195941"/>
+    <w:pPr>
+      <w:spacing w:after="0" w:line="240" w:lineRule="auto"/>
+      <w:contextualSpacing/>
+    </w:pPr>
+    <w:rPr>
+      <w:rFonts w:asciiTheme="majorHAnsi" w:eastAsiaTheme="majorEastAsia" w:hAnsiTheme="majorHAnsi" w:cstheme="majorBidi"/>
+      <w:spacing w:val="-10"/>
+      <w:kern w:val="28"/>
+      <w:sz w:val="56"/>
+      <w:szCs w:val="56"/>
+    </w:rPr>
+  </w:style>
+  <w:style w:type="character" w:customStyle="1" w:styleId="TitleChar">
+    <w:name w:val="Title Char"/>
+    <w:basedOn w:val="DefaultParagraphFont"/>
+    <w:link w:val="Title"/>
+    <w:uiPriority w:val="10"/>
+    <w:rsid w:val="00195941"/>
+    <w:rPr>
+      <w:rFonts w:asciiTheme="majorHAnsi" w:eastAsiaTheme="majorEastAsia" w:hAnsiTheme="majorHAnsi" w:cstheme="majorBidi"/>
+      <w:spacing w:val="-10"/>
+      <w:kern w:val="28"/>
+      <w:sz w:val="56"/>
+      <w:szCs w:val="56"/>
+    </w:rPr>
+  </w:style>
+  <w:style w:type="character" w:customStyle="1" w:styleId="Heading3Char">
+    <w:name w:val="Heading 3 Char"/>
+    <w:basedOn w:val="DefaultParagraphFont"/>
+    <w:link w:val="Heading3"/>
+    <w:uiPriority w:val="9"/>
+    <w:rsid w:val="00C66A03"/>
+    <w:rPr>
+      <w:rFonts w:asciiTheme="majorHAnsi" w:eastAsiaTheme="majorEastAsia" w:hAnsiTheme="majorHAnsi" w:cstheme="majorBidi"/>
+      <w:color w:val="1F3763" w:themeColor="accent1" w:themeShade="7F"/>
+      <w:sz w:val="24"/>
+      <w:szCs w:val="24"/>
+    </w:rPr>
+  </w:style>
+  <w:style w:type="character" w:customStyle="1" w:styleId="Heading4Char">
+    <w:name w:val="Heading 4 Char"/>
+    <w:basedOn w:val="DefaultParagraphFont"/>
+    <w:link w:val="Heading4"/>
+    <w:uiPriority w:val="9"/>
+    <w:rsid w:val="00CA4762"/>
+    <w:rPr>
+      <w:rFonts w:asciiTheme="majorHAnsi" w:eastAsiaTheme="majorEastAsia" w:hAnsiTheme="majorHAnsi" w:cstheme="majorBidi"/>
+      <w:i/>
+      <w:iCs/>
+      <w:color w:val="2F5496" w:themeColor="accent1" w:themeShade="BF"/>
+    </w:rPr>
+  </w:style>
+  <w:style w:type="paragraph" w:styleId="HTMLPreformatted">
+    <w:name w:val="HTML Preformatted"/>
+    <w:basedOn w:val="Normal"/>
+    <w:link w:val="HTMLPreformattedChar"/>
+    <w:uiPriority w:val="99"/>
+    <w:semiHidden/>
+    <w:unhideWhenUsed/>
+    <w:rsid w:val="005A5DF3"/>
+    <w:pPr>
+      <w:tabs>
+        <w:tab w:val="left" w:pos="916"/>
+        <w:tab w:val="left" w:pos="1832"/>
+        <w:tab w:val="left" w:pos="2748"/>
+        <w:tab w:val="left" w:pos="3664"/>
+        <w:tab w:val="left" w:pos="4580"/>
+        <w:tab w:val="left" w:pos="5496"/>
+        <w:tab w:val="left" w:pos="6412"/>
+        <w:tab w:val="left" w:pos="7328"/>
+        <w:tab w:val="left" w:pos="8244"/>
+        <w:tab w:val="left" w:pos="9160"/>
+        <w:tab w:val="left" w:pos="10076"/>
+        <w:tab w:val="left" w:pos="10992"/>
+        <w:tab w:val="left" w:pos="11908"/>
+        <w:tab w:val="left" w:pos="12824"/>
+        <w:tab w:val="left" w:pos="13740"/>
+        <w:tab w:val="left" w:pos="14656"/>
+      </w:tabs>
+      <w:spacing w:after="0" w:line="240" w:lineRule="auto"/>
+    </w:pPr>
+    <w:rPr>
+      <w:rFonts w:ascii="Courier New" w:eastAsia="Times New Roman" w:hAnsi="Courier New" w:cs="Courier New"/>
+      <w:sz w:val="20"/>
+      <w:szCs w:val="20"/>
+    </w:rPr>
+  </w:style>
+  <w:style w:type="character" w:customStyle="1" w:styleId="HTMLPreformattedChar">
+    <w:name w:val="HTML Preformatted Char"/>
+    <w:basedOn w:val="DefaultParagraphFont"/>
+    <w:link w:val="HTMLPreformatted"/>
+    <w:uiPriority w:val="99"/>
+    <w:semiHidden/>
+    <w:rsid w:val="005A5DF3"/>
+    <w:rPr>
+      <w:rFonts w:ascii="Courier New" w:eastAsia="Times New Roman" w:hAnsi="Courier New" w:cs="Courier New"/>
+      <w:sz w:val="20"/>
+      <w:szCs w:val="20"/>
     </w:rPr>
   </w:style>
 </w:styles>

</xml_diff>

<commit_message>
ADD FINAL VERSION OF HW4 - and the archive that was submitted
</commit_message>
<xml_diff>
--- a/hw4/dry/Report.docx
+++ b/hw4/dry/Report.docx
@@ -18,69 +18,62 @@
     </w:p>
     <w:p/>
     <w:p>
+      <w:r>
+        <w:br w:type="page"/>
+      </w:r>
+    </w:p>
+    <w:p>
       <w:pPr>
         <w:pStyle w:val="Heading1"/>
       </w:pPr>
       <w:r>
-        <w:t>Data Preprocessing</w:t>
-      </w:r>
-    </w:p>
-    <w:p/>
-    <w:p>
-      <w:r>
-        <w:t xml:space="preserve">We have noticed that data has a lot of outliers and a lot of missing data. </w:t>
-      </w:r>
-      <w:proofErr w:type="gramStart"/>
-      <w:r>
-        <w:t>So</w:t>
-      </w:r>
-      <w:proofErr w:type="gramEnd"/>
-      <w:r>
-        <w:t xml:space="preserve"> the following steps were taken to deal with it, without losing much information (without simply dropping rows with missing data or outliers):</w:t>
-      </w:r>
-    </w:p>
-    <w:p/>
-    <w:p>
-      <w:pPr>
-        <w:pStyle w:val="ListParagraph"/>
-        <w:numPr>
-          <w:ilvl w:val="0"/>
-          <w:numId w:val="4"/>
-        </w:numPr>
-      </w:pPr>
-      <w:r>
-        <w:t>For each feature, outliers were detected using the z-score equal 2</w:t>
-      </w:r>
-      <w:r>
-        <w:t>.5</w:t>
-      </w:r>
-      <w:r>
-        <w:t xml:space="preserve"> (empirical number)</w:t>
-      </w:r>
-    </w:p>
-    <w:p>
-      <w:pPr>
-        <w:pStyle w:val="ListParagraph"/>
-        <w:numPr>
-          <w:ilvl w:val="0"/>
-          <w:numId w:val="4"/>
-        </w:numPr>
-      </w:pPr>
-      <w:r>
-        <w:t xml:space="preserve">The outliers and the missing values were replaced with </w:t>
-      </w:r>
-      <w:r>
-        <w:t xml:space="preserve">KNN </w:t>
-      </w:r>
-      <w:proofErr w:type="gramStart"/>
-      <w:r>
-        <w:t>Imputation</w:t>
-      </w:r>
-      <w:proofErr w:type="gramEnd"/>
-    </w:p>
-    <w:p>
-      <w:r>
-        <w:t>We can see the results visually. Box plot of the distribution of one of the features before the preprocessing was applied:</w:t>
+        <w:lastRenderedPageBreak/>
+        <w:t>Code organization</w:t>
+      </w:r>
+    </w:p>
+    <w:p/>
+    <w:p/>
+    <w:p/>
+    <w:p>
+      <w:r>
+        <w:t xml:space="preserve">As before, we have built a sustainable code which reproduces the results over different </w:t>
+      </w:r>
+      <w:r>
+        <w:t>imputation, clustering, and feature importance methods. For each chosen configuration, the user will receive all the relevant outputs, and the products of calculation, graphs, etc.</w:t>
+      </w:r>
+    </w:p>
+    <w:p>
+      <w:r>
+        <w:t xml:space="preserve">The configuration is defined inside the </w:t>
+      </w:r>
+      <w:r>
+        <w:rPr>
+          <w:b/>
+          <w:bCs/>
+        </w:rPr>
+        <w:t>main.py</w:t>
+      </w:r>
+      <w:r>
+        <w:t xml:space="preserve"> file. </w:t>
+      </w:r>
+      <w:r>
+        <w:rPr>
+          <w:b/>
+          <w:bCs/>
+        </w:rPr>
+        <w:t>App_functions.py</w:t>
+      </w:r>
+      <w:r>
+        <w:t xml:space="preserve"> file contains all the other procedures.</w:t>
+      </w:r>
+      <w:r>
+        <w:t xml:space="preserve"> Those are the supported and tested definitions</w:t>
+      </w:r>
+      <w:r>
+        <w:t xml:space="preserve"> (which you can change and run the code!)</w:t>
+      </w:r>
+      <w:r>
+        <w:t>:</w:t>
       </w:r>
     </w:p>
     <w:p>
@@ -89,10 +82,10 @@
           <w:noProof/>
         </w:rPr>
         <w:drawing>
-          <wp:inline distT="0" distB="0" distL="0" distR="0" wp14:anchorId="0FF146BA" wp14:editId="35EAF5C8">
-            <wp:extent cx="2346301" cy="1709530"/>
-            <wp:effectExtent l="0" t="0" r="0" b="5080"/>
-            <wp:docPr id="1" name="Picture 1"/>
+          <wp:inline distT="0" distB="0" distL="0" distR="0" wp14:anchorId="662CDE07" wp14:editId="0724B541">
+            <wp:extent cx="6368501" cy="1534972"/>
+            <wp:effectExtent l="0" t="0" r="0" b="8255"/>
+            <wp:docPr id="20" name="Picture 20"/>
             <wp:cNvGraphicFramePr>
               <a:graphicFrameLocks xmlns:a="http://schemas.openxmlformats.org/drawingml/2006/main" noChangeAspect="1"/>
             </wp:cNvGraphicFramePr>
@@ -112,7 +105,7 @@
                   <pic:spPr>
                     <a:xfrm>
                       <a:off x="0" y="0"/>
-                      <a:ext cx="2359124" cy="1718873"/>
+                      <a:ext cx="6375642" cy="1536693"/>
                     </a:xfrm>
                     <a:prstGeom prst="rect">
                       <a:avLst/>
@@ -127,7 +120,360 @@
     </w:p>
     <w:p>
       <w:r>
-        <w:t>And after:</w:t>
+        <w:t xml:space="preserve">For the convenience, we have attached the “output” folder with the results for ALL the configurations. </w:t>
+      </w:r>
+    </w:p>
+    <w:p>
+      <w:r>
+        <w:t xml:space="preserve">Running each configuration will produce the required </w:t>
+      </w:r>
+      <w:r>
+        <w:rPr>
+          <w:b/>
+          <w:bCs/>
+        </w:rPr>
+        <w:t>selected_proteins.txt</w:t>
+      </w:r>
+      <w:r>
+        <w:t xml:space="preserve"> and </w:t>
+      </w:r>
+      <w:r>
+        <w:rPr>
+          <w:b/>
+          <w:bCs/>
+        </w:rPr>
+        <w:t>clusters.csv</w:t>
+      </w:r>
+      <w:r>
+        <w:t xml:space="preserve"> files</w:t>
+      </w:r>
+      <w:r>
+        <w:t>.</w:t>
+      </w:r>
+    </w:p>
+    <w:p>
+      <w:r>
+        <w:t>The files attached here are for the configuration that is shown above</w:t>
+      </w:r>
+      <w:r>
+        <w:t xml:space="preserve"> – those are our chosen features. </w:t>
+      </w:r>
+    </w:p>
+    <w:p/>
+    <w:p>
+      <w:r>
+        <w:t xml:space="preserve">The folder “notebooks” contains the </w:t>
+      </w:r>
+      <w:proofErr w:type="spellStart"/>
+      <w:r>
+        <w:t>jupyter</w:t>
+      </w:r>
+      <w:proofErr w:type="spellEnd"/>
+      <w:r>
+        <w:t xml:space="preserve"> notebooks we used while doing this homework to verify our results. </w:t>
+      </w:r>
+    </w:p>
+    <w:p>
+      <w:r>
+        <w:t>The outputs you receive when running the code:</w:t>
+      </w:r>
+    </w:p>
+    <w:p>
+      <w:pPr>
+        <w:pStyle w:val="ListParagraph"/>
+        <w:numPr>
+          <w:ilvl w:val="0"/>
+          <w:numId w:val="7"/>
+        </w:numPr>
+      </w:pPr>
+      <w:r>
+        <w:t>Outputs/</w:t>
+      </w:r>
+      <w:proofErr w:type="spellStart"/>
+      <w:r>
+        <w:t>protein_fixed</w:t>
+      </w:r>
+      <w:proofErr w:type="spellEnd"/>
+      <w:r>
+        <w:t>_</w:t>
+      </w:r>
+      <w:r>
+        <w:t>&lt;IMPUTATION_METHOD&gt;</w:t>
+      </w:r>
+      <w:r>
+        <w:t>.csv</w:t>
+      </w:r>
+      <w:r>
+        <w:t xml:space="preserve"> – fixed </w:t>
+      </w:r>
+      <w:proofErr w:type="spellStart"/>
+      <w:r>
+        <w:t>db</w:t>
+      </w:r>
+      <w:proofErr w:type="spellEnd"/>
+      <w:r>
+        <w:t xml:space="preserve"> with chosen imputation</w:t>
+      </w:r>
+    </w:p>
+    <w:p>
+      <w:pPr>
+        <w:pStyle w:val="ListParagraph"/>
+        <w:numPr>
+          <w:ilvl w:val="0"/>
+          <w:numId w:val="7"/>
+        </w:numPr>
+      </w:pPr>
+      <w:r>
+        <w:t>outputs/&lt;CLUSTERING_METHOD&gt;/</w:t>
+      </w:r>
+      <w:r>
+        <w:t xml:space="preserve"> </w:t>
+      </w:r>
+      <w:r>
+        <w:t>2D_PCA_Scatter.png</w:t>
+      </w:r>
+      <w:r>
+        <w:t xml:space="preserve"> – scatter plot on PCA 2 components</w:t>
+      </w:r>
+    </w:p>
+    <w:p>
+      <w:pPr>
+        <w:pStyle w:val="ListParagraph"/>
+        <w:numPr>
+          <w:ilvl w:val="0"/>
+          <w:numId w:val="7"/>
+        </w:numPr>
+      </w:pPr>
+      <w:r>
+        <w:t>outputs/&lt;CLUSTERING_METHOD&gt;/</w:t>
+      </w:r>
+      <w:r>
+        <w:t>3D</w:t>
+      </w:r>
+      <w:r>
+        <w:t xml:space="preserve">_PCA_Scatter.png – scatter plot on PCA </w:t>
+      </w:r>
+      <w:r>
+        <w:t>3</w:t>
+      </w:r>
+      <w:r>
+        <w:t xml:space="preserve"> components</w:t>
+      </w:r>
+    </w:p>
+    <w:p>
+      <w:pPr>
+        <w:pStyle w:val="ListParagraph"/>
+        <w:numPr>
+          <w:ilvl w:val="0"/>
+          <w:numId w:val="7"/>
+        </w:numPr>
+      </w:pPr>
+      <w:r>
+        <w:t>outputs/&lt;CLUSTERING_METHOD&gt;/scores.txt</w:t>
+      </w:r>
+      <w:r>
+        <w:t xml:space="preserve"> – scores of this clustering method</w:t>
+      </w:r>
+    </w:p>
+    <w:p>
+      <w:pPr>
+        <w:pStyle w:val="ListParagraph"/>
+        <w:numPr>
+          <w:ilvl w:val="0"/>
+          <w:numId w:val="7"/>
+        </w:numPr>
+      </w:pPr>
+      <w:r>
+        <w:t>outputs/&lt;CLUSTERING_METHOD&gt;/Silhouette_graph.png</w:t>
+      </w:r>
+      <w:r>
+        <w:t xml:space="preserve"> – silhouette scores graph for each sample</w:t>
+      </w:r>
+    </w:p>
+    <w:p>
+      <w:pPr>
+        <w:pStyle w:val="ListParagraph"/>
+        <w:numPr>
+          <w:ilvl w:val="0"/>
+          <w:numId w:val="7"/>
+        </w:numPr>
+      </w:pPr>
+      <w:r>
+        <w:t>outputs/&lt;CLUSTERING_METHOD&gt;/&lt;FEATURES_SELECTION_METHOD&gt;/mutations_to_treat.txt</w:t>
+      </w:r>
+      <w:r>
+        <w:t xml:space="preserve"> – list of 3 mutations according to current indexation of the clusters to </w:t>
+      </w:r>
+      <w:proofErr w:type="gramStart"/>
+      <w:r>
+        <w:t>treat</w:t>
+      </w:r>
+      <w:proofErr w:type="gramEnd"/>
+    </w:p>
+    <w:p>
+      <w:pPr>
+        <w:pStyle w:val="ListParagraph"/>
+        <w:numPr>
+          <w:ilvl w:val="0"/>
+          <w:numId w:val="7"/>
+        </w:numPr>
+      </w:pPr>
+      <w:r>
+        <w:t>outputs/&lt;CLUSTERING_METHOD&gt;/&lt;FEATURES_SELECTION_METHOD&gt;/</w:t>
+      </w:r>
+      <w:r>
+        <w:t>* - all the other outputs for the selected features selection algorithm</w:t>
+      </w:r>
+    </w:p>
+    <w:p/>
+    <w:p/>
+    <w:p>
+      <w:pPr>
+        <w:rPr>
+          <w:b/>
+          <w:bCs/>
+        </w:rPr>
+      </w:pPr>
+      <w:r>
+        <w:rPr>
+          <w:b/>
+          <w:bCs/>
+        </w:rPr>
+        <w:lastRenderedPageBreak/>
+        <w:t>IMPORTANT NOTE:</w:t>
+      </w:r>
+    </w:p>
+    <w:p>
+      <w:pPr>
+        <w:pStyle w:val="ListParagraph"/>
+        <w:numPr>
+          <w:ilvl w:val="0"/>
+          <w:numId w:val="6"/>
+        </w:numPr>
+        <w:rPr>
+          <w:b/>
+          <w:bCs/>
+        </w:rPr>
+      </w:pPr>
+      <w:r>
+        <w:rPr>
+          <w:b/>
+          <w:bCs/>
+        </w:rPr>
+        <w:t xml:space="preserve">since for every run, the index of the mutations differs, the list of the </w:t>
+      </w:r>
+      <w:r>
+        <w:rPr>
+          <w:b/>
+          <w:bCs/>
+        </w:rPr>
+        <w:t>CURRENT mutations appears in the outputs/&lt;CLUSTERING_METHOD&gt;/&lt;FEATURES_SELECTION_METHOD&gt;/</w:t>
+      </w:r>
+      <w:r>
+        <w:t xml:space="preserve"> </w:t>
+      </w:r>
+      <w:r>
+        <w:rPr>
+          <w:b/>
+          <w:bCs/>
+        </w:rPr>
+        <w:t>mutations_to_treat.txt</w:t>
+      </w:r>
+      <w:r>
+        <w:rPr>
+          <w:b/>
+          <w:bCs/>
+        </w:rPr>
+        <w:t xml:space="preserve">. The mutations that appear in this report may not be consistent with the output that you get when running this </w:t>
+      </w:r>
+      <w:proofErr w:type="gramStart"/>
+      <w:r>
+        <w:rPr>
+          <w:b/>
+          <w:bCs/>
+        </w:rPr>
+        <w:t>code</w:t>
+      </w:r>
+      <w:proofErr w:type="gramEnd"/>
+    </w:p>
+    <w:p>
+      <w:pPr>
+        <w:rPr>
+          <w:b/>
+          <w:bCs/>
+        </w:rPr>
+      </w:pPr>
+    </w:p>
+    <w:p>
+      <w:r>
+        <w:br w:type="page"/>
+      </w:r>
+    </w:p>
+    <w:p>
+      <w:pPr>
+        <w:pStyle w:val="Heading1"/>
+      </w:pPr>
+      <w:r>
+        <w:lastRenderedPageBreak/>
+        <w:t>Data Preprocessing</w:t>
+      </w:r>
+    </w:p>
+    <w:p/>
+    <w:p>
+      <w:r>
+        <w:t xml:space="preserve">We have noticed that data has a lot of outliers and a lot of missing data. </w:t>
+      </w:r>
+      <w:proofErr w:type="gramStart"/>
+      <w:r>
+        <w:t>So</w:t>
+      </w:r>
+      <w:proofErr w:type="gramEnd"/>
+      <w:r>
+        <w:t xml:space="preserve"> the following steps were taken to deal with it, without losing much information (without simply dropping rows with missing data or outliers):</w:t>
+      </w:r>
+    </w:p>
+    <w:p/>
+    <w:p>
+      <w:pPr>
+        <w:pStyle w:val="ListParagraph"/>
+        <w:numPr>
+          <w:ilvl w:val="0"/>
+          <w:numId w:val="4"/>
+        </w:numPr>
+      </w:pPr>
+      <w:r>
+        <w:t>For each feature, outliers were detected using the z-score equal 2</w:t>
+      </w:r>
+      <w:r>
+        <w:t>.5</w:t>
+      </w:r>
+      <w:r>
+        <w:t xml:space="preserve"> (empirical number)</w:t>
+      </w:r>
+    </w:p>
+    <w:p>
+      <w:pPr>
+        <w:pStyle w:val="ListParagraph"/>
+        <w:numPr>
+          <w:ilvl w:val="0"/>
+          <w:numId w:val="4"/>
+        </w:numPr>
+      </w:pPr>
+      <w:r>
+        <w:t xml:space="preserve">The outliers and the missing values were replaced with </w:t>
+      </w:r>
+      <w:r>
+        <w:t xml:space="preserve">KNN </w:t>
+      </w:r>
+      <w:proofErr w:type="gramStart"/>
+      <w:r>
+        <w:t>Imputation</w:t>
+      </w:r>
+      <w:proofErr w:type="gramEnd"/>
+    </w:p>
+    <w:p>
+      <w:r>
+        <w:t>We can see the results visually. Box plot of the distribution of one of the features before the preprocessing was applied:</w:t>
       </w:r>
     </w:p>
     <w:p>
@@ -136,10 +482,10 @@
           <w:noProof/>
         </w:rPr>
         <w:drawing>
-          <wp:inline distT="0" distB="0" distL="0" distR="0" wp14:anchorId="59279013" wp14:editId="3ED1725F">
-            <wp:extent cx="2912635" cy="2003728"/>
-            <wp:effectExtent l="0" t="0" r="2540" b="0"/>
-            <wp:docPr id="2" name="Picture 2"/>
+          <wp:inline distT="0" distB="0" distL="0" distR="0" wp14:anchorId="0FF146BA" wp14:editId="35EAF5C8">
+            <wp:extent cx="2346301" cy="1709530"/>
+            <wp:effectExtent l="0" t="0" r="0" b="5080"/>
+            <wp:docPr id="1" name="Picture 1"/>
             <wp:cNvGraphicFramePr>
               <a:graphicFrameLocks xmlns:a="http://schemas.openxmlformats.org/drawingml/2006/main" noChangeAspect="1"/>
             </wp:cNvGraphicFramePr>
@@ -159,7 +505,7 @@
                   <pic:spPr>
                     <a:xfrm>
                       <a:off x="0" y="0"/>
-                      <a:ext cx="2925036" cy="2012259"/>
+                      <a:ext cx="2359124" cy="1718873"/>
                     </a:xfrm>
                     <a:prstGeom prst="rect">
                       <a:avLst/>
@@ -174,7 +520,7 @@
     </w:p>
     <w:p>
       <w:r>
-        <w:t>And the distribution of all the features (after):</w:t>
+        <w:t>And after:</w:t>
       </w:r>
     </w:p>
     <w:p>
@@ -182,12 +528,11 @@
         <w:rPr>
           <w:noProof/>
         </w:rPr>
-        <w:lastRenderedPageBreak/>
         <w:drawing>
-          <wp:inline distT="0" distB="0" distL="0" distR="0" wp14:anchorId="10AE47B9" wp14:editId="69A3B625">
-            <wp:extent cx="3166852" cy="2170706"/>
-            <wp:effectExtent l="0" t="0" r="0" b="1270"/>
-            <wp:docPr id="3" name="Picture 3"/>
+          <wp:inline distT="0" distB="0" distL="0" distR="0" wp14:anchorId="59279013" wp14:editId="3ED1725F">
+            <wp:extent cx="2912635" cy="2003728"/>
+            <wp:effectExtent l="0" t="0" r="2540" b="0"/>
+            <wp:docPr id="2" name="Picture 2"/>
             <wp:cNvGraphicFramePr>
               <a:graphicFrameLocks xmlns:a="http://schemas.openxmlformats.org/drawingml/2006/main" noChangeAspect="1"/>
             </wp:cNvGraphicFramePr>
@@ -207,6 +552,54 @@
                   <pic:spPr>
                     <a:xfrm>
                       <a:off x="0" y="0"/>
+                      <a:ext cx="2925036" cy="2012259"/>
+                    </a:xfrm>
+                    <a:prstGeom prst="rect">
+                      <a:avLst/>
+                    </a:prstGeom>
+                  </pic:spPr>
+                </pic:pic>
+              </a:graphicData>
+            </a:graphic>
+          </wp:inline>
+        </w:drawing>
+      </w:r>
+    </w:p>
+    <w:p>
+      <w:r>
+        <w:t>And the distribution of all the features (after):</w:t>
+      </w:r>
+    </w:p>
+    <w:p>
+      <w:r>
+        <w:rPr>
+          <w:noProof/>
+        </w:rPr>
+        <w:lastRenderedPageBreak/>
+        <w:drawing>
+          <wp:inline distT="0" distB="0" distL="0" distR="0" wp14:anchorId="10AE47B9" wp14:editId="69A3B625">
+            <wp:extent cx="3166852" cy="2170706"/>
+            <wp:effectExtent l="0" t="0" r="0" b="1270"/>
+            <wp:docPr id="3" name="Picture 3"/>
+            <wp:cNvGraphicFramePr>
+              <a:graphicFrameLocks xmlns:a="http://schemas.openxmlformats.org/drawingml/2006/main" noChangeAspect="1"/>
+            </wp:cNvGraphicFramePr>
+            <a:graphic xmlns:a="http://schemas.openxmlformats.org/drawingml/2006/main">
+              <a:graphicData uri="http://schemas.openxmlformats.org/drawingml/2006/picture">
+                <pic:pic xmlns:pic="http://schemas.openxmlformats.org/drawingml/2006/picture">
+                  <pic:nvPicPr>
+                    <pic:cNvPr id="1" name=""/>
+                    <pic:cNvPicPr/>
+                  </pic:nvPicPr>
+                  <pic:blipFill>
+                    <a:blip r:embed="rId11"/>
+                    <a:stretch>
+                      <a:fillRect/>
+                    </a:stretch>
+                  </pic:blipFill>
+                  <pic:spPr>
+                    <a:xfrm>
+                      <a:off x="0" y="0"/>
                       <a:ext cx="3176410" cy="2177258"/>
                     </a:xfrm>
                     <a:prstGeom prst="rect">
@@ -239,6 +632,7 @@
         <w:pStyle w:val="Heading1"/>
       </w:pPr>
       <w:r>
+        <w:lastRenderedPageBreak/>
         <w:t>Addressing the ML tasks</w:t>
       </w:r>
     </w:p>
@@ -1019,6 +1413,7 @@
           <w:u w:val="single"/>
           <w:shd w:val="clear" w:color="auto" w:fill="FFFFFF"/>
         </w:rPr>
+        <w:lastRenderedPageBreak/>
         <w:t>Cons</w:t>
       </w:r>
     </w:p>
@@ -1423,14 +1818,13 @@
         <w:pStyle w:val="Heading2"/>
       </w:pPr>
       <w:r>
+        <w:lastRenderedPageBreak/>
         <w:t xml:space="preserve">Clustering using </w:t>
       </w:r>
-      <w:proofErr w:type="spellStart"/>
       <w:proofErr w:type="gramStart"/>
       <w:r>
         <w:t>KMeans</w:t>
       </w:r>
-      <w:proofErr w:type="spellEnd"/>
       <w:proofErr w:type="gramEnd"/>
     </w:p>
     <w:p/>
@@ -1449,48 +1843,6 @@
             <wp:extent cx="2961595" cy="1940119"/>
             <wp:effectExtent l="0" t="0" r="0" b="3175"/>
             <wp:docPr id="4" name="Picture 4"/>
-            <wp:cNvGraphicFramePr>
-              <a:graphicFrameLocks xmlns:a="http://schemas.openxmlformats.org/drawingml/2006/main" noChangeAspect="1"/>
-            </wp:cNvGraphicFramePr>
-            <a:graphic xmlns:a="http://schemas.openxmlformats.org/drawingml/2006/main">
-              <a:graphicData uri="http://schemas.openxmlformats.org/drawingml/2006/picture">
-                <pic:pic xmlns:pic="http://schemas.openxmlformats.org/drawingml/2006/picture">
-                  <pic:nvPicPr>
-                    <pic:cNvPr id="1" name=""/>
-                    <pic:cNvPicPr/>
-                  </pic:nvPicPr>
-                  <pic:blipFill>
-                    <a:blip r:embed="rId11"/>
-                    <a:stretch>
-                      <a:fillRect/>
-                    </a:stretch>
-                  </pic:blipFill>
-                  <pic:spPr>
-                    <a:xfrm>
-                      <a:off x="0" y="0"/>
-                      <a:ext cx="2985846" cy="1956006"/>
-                    </a:xfrm>
-                    <a:prstGeom prst="rect">
-                      <a:avLst/>
-                    </a:prstGeom>
-                  </pic:spPr>
-                </pic:pic>
-              </a:graphicData>
-            </a:graphic>
-          </wp:inline>
-        </w:drawing>
-      </w:r>
-    </w:p>
-    <w:p>
-      <w:r>
-        <w:rPr>
-          <w:noProof/>
-        </w:rPr>
-        <w:drawing>
-          <wp:inline distT="0" distB="0" distL="0" distR="0" wp14:anchorId="7A0844D2" wp14:editId="2A4524A0">
-            <wp:extent cx="3048000" cy="2667000"/>
-            <wp:effectExtent l="0" t="0" r="0" b="0"/>
-            <wp:docPr id="6" name="Picture 6"/>
             <wp:cNvGraphicFramePr>
               <a:graphicFrameLocks xmlns:a="http://schemas.openxmlformats.org/drawingml/2006/main" noChangeAspect="1"/>
             </wp:cNvGraphicFramePr>
@@ -1510,7 +1862,7 @@
                   <pic:spPr>
                     <a:xfrm>
                       <a:off x="0" y="0"/>
-                      <a:ext cx="3048000" cy="2667000"/>
+                      <a:ext cx="2985846" cy="1956006"/>
                     </a:xfrm>
                     <a:prstGeom prst="rect">
                       <a:avLst/>
@@ -1523,50 +1875,16 @@
         </w:drawing>
       </w:r>
     </w:p>
-    <w:p/>
-    <w:p/>
-    <w:p>
-      <w:pPr>
-        <w:rPr>
-          <w:rFonts w:asciiTheme="majorHAnsi" w:eastAsiaTheme="majorEastAsia" w:hAnsiTheme="majorHAnsi" w:cstheme="majorBidi"/>
-          <w:color w:val="2F5496" w:themeColor="accent1" w:themeShade="BF"/>
-          <w:sz w:val="26"/>
-          <w:szCs w:val="26"/>
-        </w:rPr>
-      </w:pPr>
-      <w:r>
-        <w:br w:type="page"/>
-      </w:r>
-    </w:p>
-    <w:p>
-      <w:pPr>
-        <w:pStyle w:val="Heading2"/>
-      </w:pPr>
-      <w:r>
-        <w:t xml:space="preserve">Clustering using Spectral </w:t>
-      </w:r>
-      <w:proofErr w:type="gramStart"/>
-      <w:r>
-        <w:t>Clustering</w:t>
-      </w:r>
-      <w:proofErr w:type="gramEnd"/>
-    </w:p>
-    <w:p/>
-    <w:p>
-      <w:r>
-        <w:t>Similarly, using Spectral Clustering (We use nearest neighbor as criteria for Affinity Matrix), we obtain:</w:t>
-      </w:r>
-    </w:p>
     <w:p>
       <w:r>
         <w:rPr>
           <w:noProof/>
         </w:rPr>
         <w:drawing>
-          <wp:inline distT="0" distB="0" distL="0" distR="0" wp14:anchorId="76DC30CC" wp14:editId="3BB77659">
-            <wp:extent cx="3077155" cy="1971632"/>
+          <wp:inline distT="0" distB="0" distL="0" distR="0" wp14:anchorId="7A0844D2" wp14:editId="2A4524A0">
+            <wp:extent cx="3048000" cy="2667000"/>
             <wp:effectExtent l="0" t="0" r="0" b="0"/>
-            <wp:docPr id="7" name="Picture 7"/>
+            <wp:docPr id="6" name="Picture 6"/>
             <wp:cNvGraphicFramePr>
               <a:graphicFrameLocks xmlns:a="http://schemas.openxmlformats.org/drawingml/2006/main" noChangeAspect="1"/>
             </wp:cNvGraphicFramePr>
@@ -1586,7 +1904,7 @@
                   <pic:spPr>
                     <a:xfrm>
                       <a:off x="0" y="0"/>
-                      <a:ext cx="3087740" cy="1978414"/>
+                      <a:ext cx="3048000" cy="2667000"/>
                     </a:xfrm>
                     <a:prstGeom prst="rect">
                       <a:avLst/>
@@ -1599,16 +1917,51 @@
         </w:drawing>
       </w:r>
     </w:p>
+    <w:p/>
+    <w:p/>
+    <w:p>
+      <w:pPr>
+        <w:rPr>
+          <w:rFonts w:asciiTheme="majorHAnsi" w:eastAsiaTheme="majorEastAsia" w:hAnsiTheme="majorHAnsi" w:cstheme="majorBidi"/>
+          <w:color w:val="2F5496" w:themeColor="accent1" w:themeShade="BF"/>
+          <w:sz w:val="26"/>
+          <w:szCs w:val="26"/>
+        </w:rPr>
+      </w:pPr>
+      <w:r>
+        <w:br w:type="page"/>
+      </w:r>
+    </w:p>
+    <w:p>
+      <w:pPr>
+        <w:pStyle w:val="Heading2"/>
+      </w:pPr>
+      <w:r>
+        <w:lastRenderedPageBreak/>
+        <w:t xml:space="preserve">Clustering using Spectral </w:t>
+      </w:r>
+      <w:proofErr w:type="gramStart"/>
+      <w:r>
+        <w:t>Clustering</w:t>
+      </w:r>
+      <w:proofErr w:type="gramEnd"/>
+    </w:p>
+    <w:p/>
+    <w:p>
+      <w:r>
+        <w:t>Similarly, using Spectral Clustering (We use nearest neighbor as criteria for Affinity Matrix), we obtain:</w:t>
+      </w:r>
+    </w:p>
     <w:p>
       <w:r>
         <w:rPr>
           <w:noProof/>
         </w:rPr>
         <w:drawing>
-          <wp:inline distT="0" distB="0" distL="0" distR="0" wp14:anchorId="4EBFC29B" wp14:editId="2D999B90">
-            <wp:extent cx="2933700" cy="2562225"/>
-            <wp:effectExtent l="0" t="0" r="0" b="9525"/>
-            <wp:docPr id="8" name="Picture 8"/>
+          <wp:inline distT="0" distB="0" distL="0" distR="0" wp14:anchorId="76DC30CC" wp14:editId="3BB77659">
+            <wp:extent cx="3077155" cy="1971632"/>
+            <wp:effectExtent l="0" t="0" r="0" b="0"/>
+            <wp:docPr id="7" name="Picture 7"/>
             <wp:cNvGraphicFramePr>
               <a:graphicFrameLocks xmlns:a="http://schemas.openxmlformats.org/drawingml/2006/main" noChangeAspect="1"/>
             </wp:cNvGraphicFramePr>
@@ -1628,7 +1981,7 @@
                   <pic:spPr>
                     <a:xfrm>
                       <a:off x="0" y="0"/>
-                      <a:ext cx="2933700" cy="2562225"/>
+                      <a:ext cx="3087740" cy="1978414"/>
                     </a:xfrm>
                     <a:prstGeom prst="rect">
                       <a:avLst/>
@@ -1643,64 +1996,14 @@
     </w:p>
     <w:p>
       <w:r>
-        <w:t xml:space="preserve">The colors are different, but we can see that in general the clusters are very similar, and visually we see indeed different group in both </w:t>
-      </w:r>
-      <w:proofErr w:type="spellStart"/>
-      <w:r>
-        <w:t>KMeans</w:t>
-      </w:r>
-      <w:proofErr w:type="spellEnd"/>
-      <w:r>
-        <w:t xml:space="preserve"> and Spectral Clustering algorithms.</w:t>
-      </w:r>
-    </w:p>
-    <w:p/>
-    <w:p>
-      <w:pPr>
-        <w:rPr>
-          <w:rFonts w:asciiTheme="majorHAnsi" w:eastAsiaTheme="majorEastAsia" w:hAnsiTheme="majorHAnsi" w:cstheme="majorBidi"/>
-          <w:color w:val="2F5496" w:themeColor="accent1" w:themeShade="BF"/>
-          <w:sz w:val="26"/>
-          <w:szCs w:val="26"/>
-        </w:rPr>
-      </w:pPr>
-      <w:r>
-        <w:br w:type="page"/>
-      </w:r>
-    </w:p>
-    <w:p>
-      <w:pPr>
-        <w:pStyle w:val="Heading2"/>
-      </w:pPr>
-      <w:r>
-        <w:t xml:space="preserve">Comparing between </w:t>
-      </w:r>
-      <w:proofErr w:type="spellStart"/>
-      <w:r>
-        <w:t>KMeans</w:t>
-      </w:r>
-      <w:proofErr w:type="spellEnd"/>
-      <w:r>
-        <w:t xml:space="preserve"> and Spectral Clustering</w:t>
-      </w:r>
-    </w:p>
-    <w:p/>
-    <w:p>
-      <w:r>
-        <w:t>We use the silhouette score to compare between the two. We use different distance metrics, such as L1, L2, or cosine (measures ‘angle’ between feature vectors projections). Results:</w:t>
-      </w:r>
-    </w:p>
-    <w:p/>
-    <w:p>
-      <w:r>
         <w:rPr>
           <w:noProof/>
         </w:rPr>
         <w:drawing>
-          <wp:inline distT="0" distB="0" distL="0" distR="0" wp14:anchorId="4D1B3FD6" wp14:editId="296CC4C4">
-            <wp:extent cx="2962275" cy="1552575"/>
-            <wp:effectExtent l="0" t="0" r="9525" b="9525"/>
-            <wp:docPr id="9" name="Picture 9"/>
+          <wp:inline distT="0" distB="0" distL="0" distR="0" wp14:anchorId="4EBFC29B" wp14:editId="2D999B90">
+            <wp:extent cx="2933700" cy="2562225"/>
+            <wp:effectExtent l="0" t="0" r="0" b="9525"/>
+            <wp:docPr id="8" name="Picture 8"/>
             <wp:cNvGraphicFramePr>
               <a:graphicFrameLocks xmlns:a="http://schemas.openxmlformats.org/drawingml/2006/main" noChangeAspect="1"/>
             </wp:cNvGraphicFramePr>
@@ -1720,6 +2023,89 @@
                   <pic:spPr>
                     <a:xfrm>
                       <a:off x="0" y="0"/>
+                      <a:ext cx="2933700" cy="2562225"/>
+                    </a:xfrm>
+                    <a:prstGeom prst="rect">
+                      <a:avLst/>
+                    </a:prstGeom>
+                  </pic:spPr>
+                </pic:pic>
+              </a:graphicData>
+            </a:graphic>
+          </wp:inline>
+        </w:drawing>
+      </w:r>
+    </w:p>
+    <w:p>
+      <w:r>
+        <w:t>The colors are different, but we can see that in general the clusters are very similar, and visually we see indeed different group in both KMeans and Spectral Clustering algorithms.</w:t>
+      </w:r>
+    </w:p>
+    <w:p/>
+    <w:p>
+      <w:pPr>
+        <w:rPr>
+          <w:rFonts w:asciiTheme="majorHAnsi" w:eastAsiaTheme="majorEastAsia" w:hAnsiTheme="majorHAnsi" w:cstheme="majorBidi"/>
+          <w:color w:val="2F5496" w:themeColor="accent1" w:themeShade="BF"/>
+          <w:sz w:val="26"/>
+          <w:szCs w:val="26"/>
+        </w:rPr>
+      </w:pPr>
+      <w:r>
+        <w:br w:type="page"/>
+      </w:r>
+    </w:p>
+    <w:p>
+      <w:pPr>
+        <w:pStyle w:val="Heading2"/>
+      </w:pPr>
+      <w:r>
+        <w:lastRenderedPageBreak/>
+        <w:t>Comparing between KMeans and Spectral Clustering</w:t>
+      </w:r>
+    </w:p>
+    <w:p/>
+    <w:p>
+      <w:r>
+        <w:t xml:space="preserve">We use the silhouette score to compare between the two. </w:t>
+      </w:r>
+      <w:r>
+        <w:t xml:space="preserve">Silhouette measures how similar are the object within the same class and how different they are between different classes. </w:t>
+      </w:r>
+      <w:r>
+        <w:t>We use different distance metrics, such as L1, L2, or cosine (measures ‘angle’ between feature vectors projections). Results:</w:t>
+      </w:r>
+    </w:p>
+    <w:p/>
+    <w:p>
+      <w:r>
+        <w:rPr>
+          <w:noProof/>
+        </w:rPr>
+        <w:drawing>
+          <wp:inline distT="0" distB="0" distL="0" distR="0" wp14:anchorId="4D1B3FD6" wp14:editId="296CC4C4">
+            <wp:extent cx="2962275" cy="1552575"/>
+            <wp:effectExtent l="0" t="0" r="9525" b="9525"/>
+            <wp:docPr id="9" name="Picture 9"/>
+            <wp:cNvGraphicFramePr>
+              <a:graphicFrameLocks xmlns:a="http://schemas.openxmlformats.org/drawingml/2006/main" noChangeAspect="1"/>
+            </wp:cNvGraphicFramePr>
+            <a:graphic xmlns:a="http://schemas.openxmlformats.org/drawingml/2006/main">
+              <a:graphicData uri="http://schemas.openxmlformats.org/drawingml/2006/picture">
+                <pic:pic xmlns:pic="http://schemas.openxmlformats.org/drawingml/2006/picture">
+                  <pic:nvPicPr>
+                    <pic:cNvPr id="1" name=""/>
+                    <pic:cNvPicPr/>
+                  </pic:nvPicPr>
+                  <pic:blipFill>
+                    <a:blip r:embed="rId16"/>
+                    <a:stretch>
+                      <a:fillRect/>
+                    </a:stretch>
+                  </pic:blipFill>
+                  <pic:spPr>
+                    <a:xfrm>
+                      <a:off x="0" y="0"/>
                       <a:ext cx="2962275" cy="1552575"/>
                     </a:xfrm>
                     <a:prstGeom prst="rect">
@@ -1744,8 +2130,17 @@
       </w:r>
       <w:proofErr w:type="gramEnd"/>
     </w:p>
-    <w:p/>
-    <w:p/>
+    <w:p>
+      <w:pPr>
+        <w:shd w:val="clear" w:color="auto" w:fill="FFFFFE"/>
+        <w:spacing w:line="285" w:lineRule="atLeast"/>
+        <w:rPr>
+          <w:rFonts w:eastAsia="Times New Roman" w:cstheme="minorHAnsi"/>
+          <w:color w:val="000000"/>
+          <w:u w:val="single"/>
+        </w:rPr>
+      </w:pPr>
+    </w:p>
     <w:p>
       <w:pPr>
         <w:shd w:val="clear" w:color="auto" w:fill="FFFFFE"/>
@@ -1798,39 +2193,57 @@
           <w:sz w:val="21"/>
           <w:szCs w:val="21"/>
         </w:rPr>
-        <w:t>The score is defined as the average similarity measure of each cluster with its most similar cluster, where simiarity is the ratio of within-cluster distances to between-cluster distances. Thus, clusters which are farther apart and less dispersed will result in a better score.</w:t>
-      </w:r>
-    </w:p>
-    <w:p>
-      <w:pPr>
-        <w:shd w:val="clear" w:color="auto" w:fill="FFFFFE"/>
-        <w:spacing w:after="0" w:line="285" w:lineRule="atLeast"/>
+        <w:t>The score is defined as the average similarity measure of each cluster with its most similar cluster, where simiarity is the ratio of within-cluster distances to between</w:t>
+      </w:r>
+      <w:r>
         <w:rPr>
           <w:rFonts w:eastAsia="Times New Roman" w:cstheme="minorHAnsi"/>
           <w:color w:val="000000"/>
           <w:sz w:val="21"/>
           <w:szCs w:val="21"/>
         </w:rPr>
-      </w:pPr>
-    </w:p>
-    <w:p>
-      <w:pPr>
-        <w:shd w:val="clear" w:color="auto" w:fill="FFFFFE"/>
-        <w:spacing w:after="0" w:line="285" w:lineRule="atLeast"/>
+        <w:t>-</w:t>
+      </w:r>
+      <w:r>
         <w:rPr>
           <w:rFonts w:eastAsia="Times New Roman" w:cstheme="minorHAnsi"/>
           <w:color w:val="000000"/>
           <w:sz w:val="21"/>
           <w:szCs w:val="21"/>
         </w:rPr>
-      </w:pPr>
-      <w:r>
+        <w:t>cluster distances. Thus, clusters which are farther apart and less dispersed will result in a better score.</w:t>
+      </w:r>
+    </w:p>
+    <w:p>
+      <w:pPr>
+        <w:shd w:val="clear" w:color="auto" w:fill="FFFFFE"/>
+        <w:spacing w:after="0" w:line="285" w:lineRule="atLeast"/>
         <w:rPr>
           <w:rFonts w:eastAsia="Times New Roman" w:cstheme="minorHAnsi"/>
           <w:color w:val="000000"/>
           <w:sz w:val="21"/>
           <w:szCs w:val="21"/>
         </w:rPr>
+      </w:pPr>
+    </w:p>
+    <w:p>
+      <w:pPr>
+        <w:shd w:val="clear" w:color="auto" w:fill="FFFFFE"/>
+        <w:spacing w:after="0" w:line="285" w:lineRule="atLeast"/>
+        <w:rPr>
+          <w:rFonts w:eastAsia="Times New Roman" w:cstheme="minorHAnsi"/>
+          <w:color w:val="000000"/>
+          <w:sz w:val="21"/>
+          <w:szCs w:val="21"/>
+        </w:rPr>
+      </w:pPr>
+      <w:r>
+        <w:rPr>
+          <w:rFonts w:eastAsia="Times New Roman" w:cstheme="minorHAnsi"/>
+          <w:color w:val="000000"/>
+          <w:sz w:val="21"/>
+          <w:szCs w:val="21"/>
+        </w:rPr>
         <w:t>The minimum score is zero, with lower values indicating better clustering.</w:t>
       </w:r>
     </w:p>
@@ -1851,7 +2264,19 @@
         <w:rPr>
           <w:rFonts w:cstheme="minorHAnsi"/>
         </w:rPr>
-        <w:t>Result:</w:t>
+        <w:t>Result</w:t>
+      </w:r>
+      <w:r>
+        <w:rPr>
+          <w:rFonts w:cstheme="minorHAnsi"/>
+        </w:rPr>
+        <w:t xml:space="preserve"> for Spectral Clustering</w:t>
+      </w:r>
+      <w:r>
+        <w:rPr>
+          <w:rFonts w:cstheme="minorHAnsi"/>
+        </w:rPr>
+        <w:t>:</w:t>
       </w:r>
       <w:r>
         <w:rPr>
@@ -1879,6 +2304,7 @@
         <w:pStyle w:val="Heading2"/>
       </w:pPr>
       <w:r>
+        <w:lastRenderedPageBreak/>
         <w:t xml:space="preserve">Choosing the most </w:t>
       </w:r>
       <w:r>
@@ -2372,7 +2798,7 @@
                     <pic:cNvPicPr/>
                   </pic:nvPicPr>
                   <pic:blipFill>
-                    <a:blip r:embed="rId16"/>
+                    <a:blip r:embed="rId17"/>
                     <a:stretch>
                       <a:fillRect/>
                     </a:stretch>
@@ -2408,54 +2834,6 @@
             <wp:extent cx="6512118" cy="862716"/>
             <wp:effectExtent l="0" t="0" r="3175" b="0"/>
             <wp:docPr id="11" name="Picture 11"/>
-            <wp:cNvGraphicFramePr>
-              <a:graphicFrameLocks xmlns:a="http://schemas.openxmlformats.org/drawingml/2006/main" noChangeAspect="1"/>
-            </wp:cNvGraphicFramePr>
-            <a:graphic xmlns:a="http://schemas.openxmlformats.org/drawingml/2006/main">
-              <a:graphicData uri="http://schemas.openxmlformats.org/drawingml/2006/picture">
-                <pic:pic xmlns:pic="http://schemas.openxmlformats.org/drawingml/2006/picture">
-                  <pic:nvPicPr>
-                    <pic:cNvPr id="1" name=""/>
-                    <pic:cNvPicPr/>
-                  </pic:nvPicPr>
-                  <pic:blipFill>
-                    <a:blip r:embed="rId17"/>
-                    <a:stretch>
-                      <a:fillRect/>
-                    </a:stretch>
-                  </pic:blipFill>
-                  <pic:spPr>
-                    <a:xfrm>
-                      <a:off x="0" y="0"/>
-                      <a:ext cx="6591827" cy="873276"/>
-                    </a:xfrm>
-                    <a:prstGeom prst="rect">
-                      <a:avLst/>
-                    </a:prstGeom>
-                  </pic:spPr>
-                </pic:pic>
-              </a:graphicData>
-            </a:graphic>
-          </wp:inline>
-        </w:drawing>
-      </w:r>
-    </w:p>
-    <w:p/>
-    <w:p>
-      <w:r>
-        <w:t>Analyzing:</w:t>
-      </w:r>
-    </w:p>
-    <w:p>
-      <w:r>
-        <w:rPr>
-          <w:noProof/>
-        </w:rPr>
-        <w:drawing>
-          <wp:inline distT="0" distB="0" distL="0" distR="0" wp14:anchorId="1B174B7C" wp14:editId="3744E9BB">
-            <wp:extent cx="2282024" cy="907311"/>
-            <wp:effectExtent l="0" t="0" r="4445" b="7620"/>
-            <wp:docPr id="12" name="Picture 12"/>
             <wp:cNvGraphicFramePr>
               <a:graphicFrameLocks xmlns:a="http://schemas.openxmlformats.org/drawingml/2006/main" noChangeAspect="1"/>
             </wp:cNvGraphicFramePr>
@@ -2475,7 +2853,7 @@
                   <pic:spPr>
                     <a:xfrm>
                       <a:off x="0" y="0"/>
-                      <a:ext cx="2301983" cy="915247"/>
+                      <a:ext cx="6591827" cy="873276"/>
                     </a:xfrm>
                     <a:prstGeom prst="rect">
                       <a:avLst/>
@@ -2488,15 +2866,10 @@
         </w:drawing>
       </w:r>
     </w:p>
-    <w:p>
-      <w:r>
-        <w:t xml:space="preserve">To validate the </w:t>
-      </w:r>
-      <w:r>
-        <w:t>results,</w:t>
-      </w:r>
-      <w:r>
-        <w:t xml:space="preserve"> we leave only those features, and try to cluster the samples again. We get the following visualization:</w:t>
+    <w:p/>
+    <w:p>
+      <w:r>
+        <w:t>Analyzing:</w:t>
       </w:r>
     </w:p>
     <w:p>
@@ -2505,10 +2878,10 @@
           <w:noProof/>
         </w:rPr>
         <w:drawing>
-          <wp:inline distT="0" distB="0" distL="0" distR="0" wp14:anchorId="7FE30555" wp14:editId="574293C4">
-            <wp:extent cx="3141460" cy="1932167"/>
-            <wp:effectExtent l="0" t="0" r="1905" b="0"/>
-            <wp:docPr id="13" name="Picture 13"/>
+          <wp:inline distT="0" distB="0" distL="0" distR="0" wp14:anchorId="1B174B7C" wp14:editId="3744E9BB">
+            <wp:extent cx="2282024" cy="907311"/>
+            <wp:effectExtent l="0" t="0" r="4445" b="7620"/>
+            <wp:docPr id="12" name="Picture 12"/>
             <wp:cNvGraphicFramePr>
               <a:graphicFrameLocks xmlns:a="http://schemas.openxmlformats.org/drawingml/2006/main" noChangeAspect="1"/>
             </wp:cNvGraphicFramePr>
@@ -2528,7 +2901,7 @@
                   <pic:spPr>
                     <a:xfrm>
                       <a:off x="0" y="0"/>
-                      <a:ext cx="3155344" cy="1940706"/>
+                      <a:ext cx="2301983" cy="915247"/>
                     </a:xfrm>
                     <a:prstGeom prst="rect">
                       <a:avLst/>
@@ -2543,130 +2916,25 @@
     </w:p>
     <w:p>
       <w:r>
-        <w:t xml:space="preserve">Which looks bad. From here, we have left this method </w:t>
-      </w:r>
-      <w:r>
-        <w:t xml:space="preserve">out </w:t>
-      </w:r>
-      <w:r>
-        <w:t xml:space="preserve">and </w:t>
-      </w:r>
-      <w:proofErr w:type="gramStart"/>
-      <w:r>
-        <w:t>didn’t</w:t>
-      </w:r>
-      <w:proofErr w:type="gramEnd"/>
-      <w:r>
-        <w:t xml:space="preserve"> use its results further. It </w:t>
-      </w:r>
-      <w:proofErr w:type="gramStart"/>
-      <w:r>
-        <w:t>didn’t</w:t>
-      </w:r>
-      <w:proofErr w:type="gramEnd"/>
-      <w:r>
-        <w:t xml:space="preserve"> work, </w:t>
-      </w:r>
-      <w:r>
-        <w:t>p</w:t>
-      </w:r>
-      <w:r>
-        <w:t>erhaps out of erroneous assumptions</w:t>
-      </w:r>
-      <w:r>
-        <w:t>.</w:t>
-      </w:r>
-    </w:p>
-    <w:p/>
-    <w:p>
-      <w:pPr>
-        <w:rPr>
-          <w:rFonts w:asciiTheme="majorHAnsi" w:eastAsiaTheme="majorEastAsia" w:hAnsiTheme="majorHAnsi" w:cstheme="majorBidi"/>
-          <w:color w:val="1F3763" w:themeColor="accent1" w:themeShade="7F"/>
-          <w:sz w:val="24"/>
-          <w:szCs w:val="24"/>
-        </w:rPr>
-      </w:pPr>
-      <w:r>
-        <w:br w:type="page"/>
-      </w:r>
-    </w:p>
-    <w:p>
-      <w:pPr>
-        <w:pStyle w:val="Heading3"/>
-      </w:pPr>
-      <w:r>
-        <w:t>Multiclass Classification</w:t>
-      </w:r>
-    </w:p>
-    <w:p/>
-    <w:p>
-      <w:r>
-        <w:t xml:space="preserve">Another way to choose the best features is to train classifier on the labels that were created during the </w:t>
-      </w:r>
-      <w:proofErr w:type="spellStart"/>
-      <w:r>
-        <w:t>clusterin</w:t>
-      </w:r>
-      <w:proofErr w:type="spellEnd"/>
-      <w:r>
-        <w:t xml:space="preserve">. </w:t>
-      </w:r>
-      <w:r>
-        <w:t xml:space="preserve">We will train some classifier and detect the most dominant features it used for the classification. </w:t>
-      </w:r>
-      <w:r>
-        <w:t xml:space="preserve">We </w:t>
-      </w:r>
-      <w:r>
-        <w:t>will use the labels from the Spectral Clustering with 10 features</w:t>
-      </w:r>
-      <w:r>
-        <w:t>.</w:t>
-      </w:r>
-    </w:p>
-    <w:p>
-      <w:proofErr w:type="gramStart"/>
-      <w:r>
-        <w:t>First</w:t>
-      </w:r>
-      <w:proofErr w:type="gramEnd"/>
-      <w:r>
-        <w:t xml:space="preserve"> we use the RFE - Recursive Feature Elimination. It works by recursively removing attributes and building a model on those attributes that remain. It uses the model accuracy to identify which attributes (and combination of attributes) contribute the most to predicting the target attribute.</w:t>
-      </w:r>
-    </w:p>
-    <w:p>
-      <w:r>
-        <w:t xml:space="preserve">To diversify, we use 3 classifier models – Logistic Regression, </w:t>
-      </w:r>
-      <w:proofErr w:type="spellStart"/>
-      <w:r>
-        <w:t>DecisionTreeClassifier</w:t>
-      </w:r>
-      <w:proofErr w:type="spellEnd"/>
-      <w:r>
-        <w:t xml:space="preserve"> and </w:t>
-      </w:r>
-      <w:proofErr w:type="spellStart"/>
-      <w:r>
-        <w:t>ExtraTreesClassifier</w:t>
-      </w:r>
-      <w:proofErr w:type="spellEnd"/>
-      <w:r>
-        <w:t>. Those are the results:</w:t>
-      </w:r>
-    </w:p>
-    <w:p/>
+        <w:t xml:space="preserve">To validate the </w:t>
+      </w:r>
+      <w:r>
+        <w:t>results,</w:t>
+      </w:r>
+      <w:r>
+        <w:t xml:space="preserve"> we leave only those features, and try to cluster the samples again. We get the following visualization:</w:t>
+      </w:r>
+    </w:p>
     <w:p>
       <w:r>
         <w:rPr>
           <w:noProof/>
         </w:rPr>
         <w:drawing>
-          <wp:inline distT="0" distB="0" distL="0" distR="0" wp14:anchorId="5256175B" wp14:editId="6AFE5A9A">
-            <wp:extent cx="6743812" cy="2820008"/>
-            <wp:effectExtent l="0" t="0" r="0" b="0"/>
-            <wp:docPr id="14" name="Picture 14"/>
+          <wp:inline distT="0" distB="0" distL="0" distR="0" wp14:anchorId="7FE30555" wp14:editId="574293C4">
+            <wp:extent cx="3141460" cy="1932167"/>
+            <wp:effectExtent l="0" t="0" r="1905" b="0"/>
+            <wp:docPr id="13" name="Picture 13"/>
             <wp:cNvGraphicFramePr>
               <a:graphicFrameLocks xmlns:a="http://schemas.openxmlformats.org/drawingml/2006/main" noChangeAspect="1"/>
             </wp:cNvGraphicFramePr>
@@ -2686,7 +2954,7 @@
                   <pic:spPr>
                     <a:xfrm>
                       <a:off x="0" y="0"/>
-                      <a:ext cx="6771087" cy="2831413"/>
+                      <a:ext cx="3155344" cy="1940706"/>
                     </a:xfrm>
                     <a:prstGeom prst="rect">
                       <a:avLst/>
@@ -2701,44 +2969,131 @@
     </w:p>
     <w:p>
       <w:r>
-        <w:t>Features 3,4,5,7 agreed on all classifiers to be best features. Feature 6 is good feature for LR, which has highest accuracy score.</w:t>
-      </w:r>
-    </w:p>
-    <w:p>
+        <w:t xml:space="preserve">Which looks bad. From here, we have left this method </w:t>
+      </w:r>
+      <w:r>
+        <w:t xml:space="preserve">out </w:t>
+      </w:r>
+      <w:r>
+        <w:t xml:space="preserve">and </w:t>
+      </w:r>
       <w:proofErr w:type="gramStart"/>
       <w:r>
-        <w:t>So</w:t>
+        <w:t>didn’t</w:t>
       </w:r>
       <w:proofErr w:type="gramEnd"/>
       <w:r>
-        <w:t xml:space="preserve"> from this analysis, best features are 3, 4, 5, 6, 7.</w:t>
-      </w:r>
-    </w:p>
-    <w:p>
-      <w:r>
-        <w:t xml:space="preserve">We make the visualization test again – I make clustering </w:t>
-      </w:r>
-      <w:r>
-        <w:rPr>
-          <w:b/>
-          <w:bCs/>
-        </w:rPr>
-        <w:t>using only those 5 chosen features</w:t>
-      </w:r>
-      <w:r>
-        <w:t>. The results are:</w:t>
-      </w:r>
-    </w:p>
+        <w:t xml:space="preserve"> use its results further. It </w:t>
+      </w:r>
+      <w:proofErr w:type="gramStart"/>
+      <w:r>
+        <w:t>didn’t</w:t>
+      </w:r>
+      <w:proofErr w:type="gramEnd"/>
+      <w:r>
+        <w:t xml:space="preserve"> work, </w:t>
+      </w:r>
+      <w:r>
+        <w:t>p</w:t>
+      </w:r>
+      <w:r>
+        <w:t>erhaps out of erroneous assumptions</w:t>
+      </w:r>
+      <w:r>
+        <w:t>.</w:t>
+      </w:r>
+    </w:p>
+    <w:p/>
+    <w:p>
+      <w:pPr>
+        <w:rPr>
+          <w:rFonts w:asciiTheme="majorHAnsi" w:eastAsiaTheme="majorEastAsia" w:hAnsiTheme="majorHAnsi" w:cstheme="majorBidi"/>
+          <w:color w:val="1F3763" w:themeColor="accent1" w:themeShade="7F"/>
+          <w:sz w:val="24"/>
+          <w:szCs w:val="24"/>
+        </w:rPr>
+      </w:pPr>
+      <w:r>
+        <w:br w:type="page"/>
+      </w:r>
+    </w:p>
+    <w:p>
+      <w:pPr>
+        <w:pStyle w:val="Heading3"/>
+      </w:pPr>
+      <w:r>
+        <w:lastRenderedPageBreak/>
+        <w:t>Multiclass Classification</w:t>
+      </w:r>
+    </w:p>
+    <w:p/>
+    <w:p>
+      <w:r>
+        <w:t xml:space="preserve">Another way to choose the best features is to train classifier on the labels that were created during the </w:t>
+      </w:r>
+      <w:proofErr w:type="spellStart"/>
+      <w:r>
+        <w:t>clusterin</w:t>
+      </w:r>
+      <w:proofErr w:type="spellEnd"/>
+      <w:r>
+        <w:t xml:space="preserve">. </w:t>
+      </w:r>
+      <w:r>
+        <w:t xml:space="preserve">We will train some classifier and detect the most dominant features it used for the classification. </w:t>
+      </w:r>
+      <w:r>
+        <w:t xml:space="preserve">We </w:t>
+      </w:r>
+      <w:r>
+        <w:t>will use the labels from the Spectral Clustering with 10 features</w:t>
+      </w:r>
+      <w:r>
+        <w:t>.</w:t>
+      </w:r>
+    </w:p>
+    <w:p>
+      <w:proofErr w:type="gramStart"/>
+      <w:r>
+        <w:t>First</w:t>
+      </w:r>
+      <w:proofErr w:type="gramEnd"/>
+      <w:r>
+        <w:t xml:space="preserve"> we use the RFE - Recursive Feature Elimination. It works by recursively removing attributes and building a model on those attributes that remain. It uses the model accuracy to identify which attributes (and combination of attributes) contribute the most to predicting the target attribute.</w:t>
+      </w:r>
+    </w:p>
+    <w:p>
+      <w:r>
+        <w:t xml:space="preserve">To diversify, we use 3 classifier models – Logistic Regression, </w:t>
+      </w:r>
+      <w:proofErr w:type="spellStart"/>
+      <w:r>
+        <w:t>DecisionTreeClassifier</w:t>
+      </w:r>
+      <w:proofErr w:type="spellEnd"/>
+      <w:r>
+        <w:t xml:space="preserve"> and </w:t>
+      </w:r>
+      <w:proofErr w:type="spellStart"/>
+      <w:r>
+        <w:t>ExtraTreesClassifier</w:t>
+      </w:r>
+      <w:proofErr w:type="spellEnd"/>
+      <w:r>
+        <w:t>. Those are the results:</w:t>
+      </w:r>
+    </w:p>
+    <w:p/>
     <w:p>
       <w:r>
         <w:rPr>
           <w:noProof/>
         </w:rPr>
         <w:drawing>
-          <wp:inline distT="0" distB="0" distL="0" distR="0" wp14:anchorId="61968330" wp14:editId="39BF47BB">
-            <wp:extent cx="2739783" cy="1757238"/>
-            <wp:effectExtent l="0" t="0" r="3810" b="0"/>
-            <wp:docPr id="15" name="Picture 15"/>
+          <wp:inline distT="0" distB="0" distL="0" distR="0" wp14:anchorId="5256175B" wp14:editId="6AFE5A9A">
+            <wp:extent cx="6743812" cy="2820008"/>
+            <wp:effectExtent l="0" t="0" r="0" b="0"/>
+            <wp:docPr id="14" name="Picture 14"/>
             <wp:cNvGraphicFramePr>
               <a:graphicFrameLocks xmlns:a="http://schemas.openxmlformats.org/drawingml/2006/main" noChangeAspect="1"/>
             </wp:cNvGraphicFramePr>
@@ -2758,7 +3113,7 @@
                   <pic:spPr>
                     <a:xfrm>
                       <a:off x="0" y="0"/>
-                      <a:ext cx="2780057" cy="1783069"/>
+                      <a:ext cx="6771087" cy="2831413"/>
                     </a:xfrm>
                     <a:prstGeom prst="rect">
                       <a:avLst/>
@@ -2773,14 +3128,45 @@
     </w:p>
     <w:p>
       <w:r>
+        <w:t>Features 3,4,5,7 agreed on all classifiers to be best features. Feature 6 is good feature for LR, which has highest accuracy score.</w:t>
+      </w:r>
+    </w:p>
+    <w:p>
+      <w:proofErr w:type="gramStart"/>
+      <w:r>
+        <w:t>So</w:t>
+      </w:r>
+      <w:proofErr w:type="gramEnd"/>
+      <w:r>
+        <w:t xml:space="preserve"> from this analysis, best features are 3, 4, 5, 6, 7.</w:t>
+      </w:r>
+    </w:p>
+    <w:p>
+      <w:r>
+        <w:t xml:space="preserve">We make the visualization test again – I make clustering </w:t>
+      </w:r>
+      <w:r>
+        <w:rPr>
+          <w:b/>
+          <w:bCs/>
+        </w:rPr>
+        <w:t>using only those 5 chosen features</w:t>
+      </w:r>
+      <w:r>
+        <w:t>. The results are:</w:t>
+      </w:r>
+    </w:p>
+    <w:p>
+      <w:r>
         <w:rPr>
           <w:noProof/>
         </w:rPr>
+        <w:lastRenderedPageBreak/>
         <w:drawing>
-          <wp:inline distT="0" distB="0" distL="0" distR="0" wp14:anchorId="6B66ABAF" wp14:editId="5CD53C27">
-            <wp:extent cx="2800350" cy="2590800"/>
-            <wp:effectExtent l="0" t="0" r="0" b="0"/>
-            <wp:docPr id="16" name="Picture 16"/>
+          <wp:inline distT="0" distB="0" distL="0" distR="0" wp14:anchorId="61968330" wp14:editId="39BF47BB">
+            <wp:extent cx="2739783" cy="1757238"/>
+            <wp:effectExtent l="0" t="0" r="3810" b="0"/>
+            <wp:docPr id="15" name="Picture 15"/>
             <wp:cNvGraphicFramePr>
               <a:graphicFrameLocks xmlns:a="http://schemas.openxmlformats.org/drawingml/2006/main" noChangeAspect="1"/>
             </wp:cNvGraphicFramePr>
@@ -2800,7 +3186,7 @@
                   <pic:spPr>
                     <a:xfrm>
                       <a:off x="0" y="0"/>
-                      <a:ext cx="2800350" cy="2590800"/>
+                      <a:ext cx="2780057" cy="1783069"/>
                     </a:xfrm>
                     <a:prstGeom prst="rect">
                       <a:avLst/>
@@ -2815,35 +3201,14 @@
     </w:p>
     <w:p>
       <w:r>
-        <w:t xml:space="preserve">And it looks </w:t>
-      </w:r>
-      <w:proofErr w:type="gramStart"/>
-      <w:r>
-        <w:t>really good</w:t>
-      </w:r>
-      <w:proofErr w:type="gramEnd"/>
-      <w:r>
-        <w:t xml:space="preserve">. So those features really are most important and contain most information for classification. But visualization is not enough, we also use silhouette score in this case. Spectral_score_2 applies to clustering using </w:t>
-      </w:r>
-      <w:proofErr w:type="spellStart"/>
-      <w:r>
-        <w:t>Specrtal</w:t>
-      </w:r>
-      <w:proofErr w:type="spellEnd"/>
-      <w:r>
-        <w:t xml:space="preserve"> Clustering, but only using 5 selected features:</w:t>
-      </w:r>
-    </w:p>
-    <w:p>
-      <w:r>
         <w:rPr>
           <w:noProof/>
         </w:rPr>
         <w:drawing>
-          <wp:inline distT="0" distB="0" distL="0" distR="0" wp14:anchorId="6B7500CC" wp14:editId="68ED28A9">
-            <wp:extent cx="2552369" cy="1766401"/>
-            <wp:effectExtent l="0" t="0" r="635" b="5715"/>
-            <wp:docPr id="17" name="Picture 17"/>
+          <wp:inline distT="0" distB="0" distL="0" distR="0" wp14:anchorId="6B66ABAF" wp14:editId="5CD53C27">
+            <wp:extent cx="2800350" cy="2590800"/>
+            <wp:effectExtent l="0" t="0" r="0" b="0"/>
+            <wp:docPr id="16" name="Picture 16"/>
             <wp:cNvGraphicFramePr>
               <a:graphicFrameLocks xmlns:a="http://schemas.openxmlformats.org/drawingml/2006/main" noChangeAspect="1"/>
             </wp:cNvGraphicFramePr>
@@ -2863,6 +3228,69 @@
                   <pic:spPr>
                     <a:xfrm>
                       <a:off x="0" y="0"/>
+                      <a:ext cx="2800350" cy="2590800"/>
+                    </a:xfrm>
+                    <a:prstGeom prst="rect">
+                      <a:avLst/>
+                    </a:prstGeom>
+                  </pic:spPr>
+                </pic:pic>
+              </a:graphicData>
+            </a:graphic>
+          </wp:inline>
+        </w:drawing>
+      </w:r>
+    </w:p>
+    <w:p>
+      <w:r>
+        <w:t xml:space="preserve">And it looks </w:t>
+      </w:r>
+      <w:proofErr w:type="gramStart"/>
+      <w:r>
+        <w:t>really good</w:t>
+      </w:r>
+      <w:proofErr w:type="gramEnd"/>
+      <w:r>
+        <w:t xml:space="preserve">. So those features really are most important and contain most information for classification. But visualization is not enough, we also use silhouette score in this case. Spectral_score_2 applies to clustering using </w:t>
+      </w:r>
+      <w:proofErr w:type="spellStart"/>
+      <w:r>
+        <w:t>Specrtal</w:t>
+      </w:r>
+      <w:proofErr w:type="spellEnd"/>
+      <w:r>
+        <w:t xml:space="preserve"> Clustering, but only using 5 selected features:</w:t>
+      </w:r>
+    </w:p>
+    <w:p>
+      <w:r>
+        <w:rPr>
+          <w:noProof/>
+        </w:rPr>
+        <w:drawing>
+          <wp:inline distT="0" distB="0" distL="0" distR="0" wp14:anchorId="6B7500CC" wp14:editId="68ED28A9">
+            <wp:extent cx="2552369" cy="1766401"/>
+            <wp:effectExtent l="0" t="0" r="635" b="5715"/>
+            <wp:docPr id="17" name="Picture 17"/>
+            <wp:cNvGraphicFramePr>
+              <a:graphicFrameLocks xmlns:a="http://schemas.openxmlformats.org/drawingml/2006/main" noChangeAspect="1"/>
+            </wp:cNvGraphicFramePr>
+            <a:graphic xmlns:a="http://schemas.openxmlformats.org/drawingml/2006/main">
+              <a:graphicData uri="http://schemas.openxmlformats.org/drawingml/2006/picture">
+                <pic:pic xmlns:pic="http://schemas.openxmlformats.org/drawingml/2006/picture">
+                  <pic:nvPicPr>
+                    <pic:cNvPr id="1" name=""/>
+                    <pic:cNvPicPr/>
+                  </pic:nvPicPr>
+                  <pic:blipFill>
+                    <a:blip r:embed="rId24"/>
+                    <a:stretch>
+                      <a:fillRect/>
+                    </a:stretch>
+                  </pic:blipFill>
+                  <pic:spPr>
+                    <a:xfrm>
+                      <a:off x="0" y="0"/>
                       <a:ext cx="2569655" cy="1778364"/>
                     </a:xfrm>
                     <a:prstGeom prst="rect">
@@ -2908,6 +3336,7 @@
         <w:pStyle w:val="Heading3"/>
       </w:pPr>
       <w:r>
+        <w:lastRenderedPageBreak/>
         <w:t>Mutual Information Score</w:t>
       </w:r>
     </w:p>
@@ -2949,7 +3378,7 @@
                     <pic:cNvPicPr/>
                   </pic:nvPicPr>
                   <pic:blipFill>
-                    <a:blip r:embed="rId24"/>
+                    <a:blip r:embed="rId25"/>
                     <a:stretch>
                       <a:fillRect/>
                     </a:stretch>
@@ -3158,7 +3587,7 @@
                     <pic:cNvPicPr/>
                   </pic:nvPicPr>
                   <pic:blipFill>
-                    <a:blip r:embed="rId25"/>
+                    <a:blip r:embed="rId26"/>
                     <a:stretch>
                       <a:fillRect/>
                     </a:stretch>
@@ -3189,6 +3618,7 @@
         <w:pStyle w:val="Heading3"/>
       </w:pPr>
       <w:r>
+        <w:lastRenderedPageBreak/>
         <w:t>B</w:t>
       </w:r>
       <w:r>
@@ -3260,16 +3690,14 @@
         <w:pStyle w:val="Heading2"/>
       </w:pPr>
       <w:r>
-        <w:t xml:space="preserve">Clustering using </w:t>
-      </w:r>
-      <w:r>
-        <w:t>Gaussian Mixture Models</w:t>
-      </w:r>
-    </w:p>
-    <w:p/>
-    <w:p>
-      <w:pPr>
-        <w:pStyle w:val="Heading2"/>
+        <w:lastRenderedPageBreak/>
+        <w:t>Clustering using Gaussian Mixture Models</w:t>
+      </w:r>
+    </w:p>
+    <w:p/>
+    <w:p>
+      <w:pPr>
+        <w:pStyle w:val="Heading3"/>
       </w:pPr>
       <w:r>
         <w:t>Motivation</w:t>
@@ -3349,7 +3777,7 @@
                     <pic:cNvPicPr/>
                   </pic:nvPicPr>
                   <pic:blipFill>
-                    <a:blip r:embed="rId26">
+                    <a:blip r:embed="rId27">
                       <a:extLst>
                         <a:ext uri="{28A0092B-C50C-407E-A947-70E740481C1C}">
                           <a14:useLocalDpi xmlns:a14="http://schemas.microsoft.com/office/drawing/2010/main" val="0"/>
@@ -3420,6 +3848,7 @@
           <w:sz w:val="24"/>
           <w:szCs w:val="24"/>
         </w:rPr>
+        <w:lastRenderedPageBreak/>
         <w:t>Feature 7 vs Feature 9:</w:t>
       </w:r>
     </w:p>
@@ -3444,7 +3873,7 @@
                     <pic:cNvPicPr/>
                   </pic:nvPicPr>
                   <pic:blipFill>
-                    <a:blip r:embed="rId27">
+                    <a:blip r:embed="rId28">
                       <a:extLst>
                         <a:ext uri="{28A0092B-C50C-407E-A947-70E740481C1C}">
                           <a14:useLocalDpi xmlns:a14="http://schemas.microsoft.com/office/drawing/2010/main" val="0"/>
@@ -3511,9 +3940,10 @@
     <w:p/>
     <w:p>
       <w:pPr>
-        <w:pStyle w:val="Heading2"/>
-      </w:pPr>
-      <w:r>
+        <w:pStyle w:val="Heading3"/>
+      </w:pPr>
+      <w:r>
+        <w:lastRenderedPageBreak/>
         <w:t>Labeling</w:t>
       </w:r>
     </w:p>
@@ -3616,7 +4046,7 @@
                     <pic:cNvPicPr/>
                   </pic:nvPicPr>
                   <pic:blipFill>
-                    <a:blip r:embed="rId28">
+                    <a:blip r:embed="rId29">
                       <a:extLst>
                         <a:ext uri="{28A0092B-C50C-407E-A947-70E740481C1C}">
                           <a14:useLocalDpi xmlns:a14="http://schemas.microsoft.com/office/drawing/2010/main" val="0"/>
@@ -3668,7 +4098,7 @@
                     <pic:cNvPicPr/>
                   </pic:nvPicPr>
                   <pic:blipFill>
-                    <a:blip r:embed="rId29">
+                    <a:blip r:embed="rId30">
                       <a:extLst>
                         <a:ext uri="{28A0092B-C50C-407E-A947-70E740481C1C}">
                           <a14:useLocalDpi xmlns:a14="http://schemas.microsoft.com/office/drawing/2010/main" val="0"/>
@@ -3708,9 +4138,10 @@
     <w:p/>
     <w:p>
       <w:pPr>
-        <w:pStyle w:val="Heading2"/>
-      </w:pPr>
-      <w:r>
+        <w:pStyle w:val="Heading3"/>
+      </w:pPr>
+      <w:r>
+        <w:lastRenderedPageBreak/>
         <w:t>Cluster Analysis</w:t>
       </w:r>
     </w:p>
@@ -3753,7 +4184,7 @@
                     <pic:cNvPicPr/>
                   </pic:nvPicPr>
                   <pic:blipFill>
-                    <a:blip r:embed="rId30">
+                    <a:blip r:embed="rId31">
                       <a:extLst>
                         <a:ext uri="{28A0092B-C50C-407E-A947-70E740481C1C}">
                           <a14:useLocalDpi xmlns:a14="http://schemas.microsoft.com/office/drawing/2010/main" val="0"/>
@@ -3844,7 +4275,7 @@
                     <pic:cNvPicPr/>
                   </pic:nvPicPr>
                   <pic:blipFill>
-                    <a:blip r:embed="rId31">
+                    <a:blip r:embed="rId32">
                       <a:extLst>
                         <a:ext uri="{28A0092B-C50C-407E-A947-70E740481C1C}">
                           <a14:useLocalDpi xmlns:a14="http://schemas.microsoft.com/office/drawing/2010/main" val="0"/>
@@ -3904,7 +4335,7 @@
                     <pic:cNvPicPr/>
                   </pic:nvPicPr>
                   <pic:blipFill>
-                    <a:blip r:embed="rId32">
+                    <a:blip r:embed="rId33">
                       <a:extLst>
                         <a:ext uri="{28A0092B-C50C-407E-A947-70E740481C1C}">
                           <a14:useLocalDpi xmlns:a14="http://schemas.microsoft.com/office/drawing/2010/main" val="0"/>
@@ -3982,7 +4413,7 @@
                     <pic:cNvPicPr/>
                   </pic:nvPicPr>
                   <pic:blipFill>
-                    <a:blip r:embed="rId33">
+                    <a:blip r:embed="rId34">
                       <a:extLst>
                         <a:ext uri="{28A0092B-C50C-407E-A947-70E740481C1C}">
                           <a14:useLocalDpi xmlns:a14="http://schemas.microsoft.com/office/drawing/2010/main" val="0"/>
@@ -4042,7 +4473,7 @@
                     <pic:cNvPicPr/>
                   </pic:nvPicPr>
                   <pic:blipFill>
-                    <a:blip r:embed="rId34">
+                    <a:blip r:embed="rId35">
                       <a:extLst>
                         <a:ext uri="{28A0092B-C50C-407E-A947-70E740481C1C}">
                           <a14:useLocalDpi xmlns:a14="http://schemas.microsoft.com/office/drawing/2010/main" val="0"/>
@@ -4102,7 +4533,7 @@
                     <pic:cNvPicPr/>
                   </pic:nvPicPr>
                   <pic:blipFill>
-                    <a:blip r:embed="rId35">
+                    <a:blip r:embed="rId36">
                       <a:extLst>
                         <a:ext uri="{28A0092B-C50C-407E-A947-70E740481C1C}">
                           <a14:useLocalDpi xmlns:a14="http://schemas.microsoft.com/office/drawing/2010/main" val="0"/>
@@ -4175,6 +4606,7 @@
         </w:tabs>
       </w:pPr>
       <w:r>
+        <w:lastRenderedPageBreak/>
         <w:t xml:space="preserve">Silhouette Score </w:t>
       </w:r>
     </w:p>
@@ -4189,16 +4621,16 @@
           <w:noProof/>
         </w:rPr>
         <w:drawing>
-          <wp:anchor distT="0" distB="0" distL="114300" distR="114300" simplePos="0" relativeHeight="251665408" behindDoc="0" locked="0" layoutInCell="1" allowOverlap="1" wp14:anchorId="17A973C8" wp14:editId="45131AB2">
+          <wp:anchor distT="0" distB="0" distL="114300" distR="114300" simplePos="0" relativeHeight="251665408" behindDoc="0" locked="0" layoutInCell="1" allowOverlap="1" wp14:anchorId="17A973C8" wp14:editId="598356C1">
             <wp:simplePos x="0" y="0"/>
             <wp:positionH relativeFrom="margin">
-              <wp:posOffset>-601980</wp:posOffset>
+              <wp:posOffset>-599846</wp:posOffset>
             </wp:positionH>
             <wp:positionV relativeFrom="paragraph">
-              <wp:posOffset>262890</wp:posOffset>
+              <wp:posOffset>365302</wp:posOffset>
             </wp:positionV>
-            <wp:extent cx="8027670" cy="5158740"/>
-            <wp:effectExtent l="0" t="0" r="0" b="3810"/>
+            <wp:extent cx="8027670" cy="5056327"/>
+            <wp:effectExtent l="0" t="0" r="0" b="0"/>
             <wp:wrapNone/>
             <wp:docPr id="30" name="Picture 30" descr="Chart, funnel chart&#10;&#10;Description automatically generated"/>
             <wp:cNvGraphicFramePr>
@@ -4211,26 +4643,33 @@
                     <pic:cNvPr id="30" name="Picture 30" descr="Chart, funnel chart&#10;&#10;Description automatically generated"/>
                     <pic:cNvPicPr/>
                   </pic:nvPicPr>
-                  <pic:blipFill>
-                    <a:blip r:embed="rId36">
+                  <pic:blipFill rotWithShape="1">
+                    <a:blip r:embed="rId37">
                       <a:extLst>
                         <a:ext uri="{28A0092B-C50C-407E-A947-70E740481C1C}">
                           <a14:useLocalDpi xmlns:a14="http://schemas.microsoft.com/office/drawing/2010/main" val="0"/>
                         </a:ext>
                       </a:extLst>
                     </a:blip>
-                    <a:stretch>
-                      <a:fillRect/>
-                    </a:stretch>
+                    <a:srcRect t="1985"/>
+                    <a:stretch/>
                   </pic:blipFill>
-                  <pic:spPr>
+                  <pic:spPr bwMode="auto">
                     <a:xfrm>
                       <a:off x="0" y="0"/>
-                      <a:ext cx="8038694" cy="5165824"/>
+                      <a:ext cx="8038694" cy="5063271"/>
                     </a:xfrm>
                     <a:prstGeom prst="rect">
                       <a:avLst/>
                     </a:prstGeom>
+                    <a:ln>
+                      <a:noFill/>
+                    </a:ln>
+                    <a:extLst>
+                      <a:ext uri="{53640926-AAD7-44D8-BBD7-CCE9431645EC}">
+                        <a14:shadowObscured xmlns:a14="http://schemas.microsoft.com/office/drawing/2010/main"/>
+                      </a:ext>
+                    </a:extLst>
                   </pic:spPr>
                 </pic:pic>
               </a:graphicData>
@@ -4410,7 +4849,7 @@
                     <pic:cNvPicPr/>
                   </pic:nvPicPr>
                   <pic:blipFill rotWithShape="1">
-                    <a:blip r:embed="rId37">
+                    <a:blip r:embed="rId38">
                       <a:extLst>
                         <a:ext uri="{28A0092B-C50C-407E-A947-70E740481C1C}">
                           <a14:useLocalDpi xmlns:a14="http://schemas.microsoft.com/office/drawing/2010/main" val="0"/>
@@ -4470,6 +4909,7 @@
         </w:tabs>
       </w:pPr>
       <w:r>
+        <w:lastRenderedPageBreak/>
         <w:t>Nearest Mutant Virus</w:t>
       </w:r>
     </w:p>
@@ -4517,7 +4957,7 @@
                     <pic:cNvPicPr/>
                   </pic:nvPicPr>
                   <pic:blipFill>
-                    <a:blip r:embed="rId38">
+                    <a:blip r:embed="rId39">
                       <a:extLst>
                         <a:ext uri="{28A0092B-C50C-407E-A947-70E740481C1C}">
                           <a14:useLocalDpi xmlns:a14="http://schemas.microsoft.com/office/drawing/2010/main" val="0"/>
@@ -4649,7 +5089,7 @@
                     <pic:cNvPicPr/>
                   </pic:nvPicPr>
                   <pic:blipFill>
-                    <a:blip r:embed="rId39">
+                    <a:blip r:embed="rId40">
                       <a:extLst>
                         <a:ext uri="{28A0092B-C50C-407E-A947-70E740481C1C}">
                           <a14:useLocalDpi xmlns:a14="http://schemas.microsoft.com/office/drawing/2010/main" val="0"/>
@@ -4767,7 +5207,7 @@
                     <pic:cNvPicPr/>
                   </pic:nvPicPr>
                   <pic:blipFill>
-                    <a:blip r:embed="rId39">
+                    <a:blip r:embed="rId40">
                       <a:extLst>
                         <a:ext uri="{28A0092B-C50C-407E-A947-70E740481C1C}">
                           <a14:useLocalDpi xmlns:a14="http://schemas.microsoft.com/office/drawing/2010/main" val="0"/>
@@ -4802,6 +5242,7 @@
         <w:pStyle w:val="Heading3"/>
       </w:pPr>
       <w:r>
+        <w:lastRenderedPageBreak/>
         <w:t>Model Evaluation</w:t>
       </w:r>
       <w:r>
@@ -4887,39 +5328,7 @@
           <w:color w:val="212529"/>
           <w:shd w:val="clear" w:color="auto" w:fill="FFFFFF"/>
         </w:rPr>
-        <w:t>he Silhouette Coefficient is calculated using the mean intra-cluster distance</w:t>
-      </w:r>
-      <w:r>
-        <w:rPr>
-          <w:rFonts w:cstheme="minorHAnsi"/>
-          <w:color w:val="212529"/>
-          <w:shd w:val="clear" w:color="auto" w:fill="FFFFFF"/>
-        </w:rPr>
-        <w:t xml:space="preserve"> (a</w:t>
-      </w:r>
-      <w:r>
-        <w:rPr>
-          <w:rFonts w:cstheme="minorHAnsi"/>
-          <w:color w:val="212529"/>
-          <w:shd w:val="clear" w:color="auto" w:fill="FFFFFF"/>
-        </w:rPr>
-        <w:t xml:space="preserve">) and the mean nearest-cluster distance </w:t>
-      </w:r>
-      <w:r>
-        <w:rPr>
-          <w:rFonts w:cstheme="minorHAnsi"/>
-          <w:color w:val="212529"/>
-          <w:shd w:val="clear" w:color="auto" w:fill="FFFFFF"/>
-        </w:rPr>
-        <w:t>(b)</w:t>
-      </w:r>
-      <w:r>
-        <w:rPr>
-          <w:rFonts w:cstheme="minorHAnsi"/>
-          <w:color w:val="212529"/>
-          <w:shd w:val="clear" w:color="auto" w:fill="FFFFFF"/>
-        </w:rPr>
-        <w:t xml:space="preserve"> for each sample. The Silhouette Coefficient for a sample is</w:t>
+        <w:t>he Silhouette Coefficient is calculated using the mean intra-cluster distance (a) and the mean nearest-cluster distance (b) for each sample. The Silhouette Coefficient for a sample is</w:t>
       </w:r>
       <w:proofErr w:type="gramStart"/>
       <w:r>
@@ -5280,6 +5689,7 @@
         <w:pStyle w:val="Heading2"/>
       </w:pPr>
       <w:r>
+        <w:lastRenderedPageBreak/>
         <w:t>Feature Importance</w:t>
       </w:r>
     </w:p>
@@ -5354,10 +5764,7 @@
         <w:t xml:space="preserve"> by rank</w:t>
       </w:r>
       <w:r>
-        <w:t xml:space="preserve"> </w:t>
-      </w:r>
-      <w:r>
-        <w:t xml:space="preserve">(by magnitude of eigenvalue in SVD) </w:t>
+        <w:t xml:space="preserve"> (by magnitude of eigenvalue in SVD) </w:t>
       </w:r>
       <w:r>
         <w:t xml:space="preserve">of </w:t>
@@ -5441,7 +5848,7 @@
                     <pic:cNvPicPr/>
                   </pic:nvPicPr>
                   <pic:blipFill>
-                    <a:blip r:embed="rId40">
+                    <a:blip r:embed="rId41">
                       <a:extLst>
                         <a:ext uri="{28A0092B-C50C-407E-A947-70E740481C1C}">
                           <a14:useLocalDpi xmlns:a14="http://schemas.microsoft.com/office/drawing/2010/main" val="0"/>
@@ -5482,6 +5889,7 @@
         <w:pStyle w:val="Heading3"/>
       </w:pPr>
       <w:r>
+        <w:lastRenderedPageBreak/>
         <w:t xml:space="preserve">Analysis </w:t>
       </w:r>
       <w:r>
@@ -5559,14 +5967,6 @@
       <w:r>
         <w:t>:</w:t>
       </w:r>
-    </w:p>
-    <w:p>
-      <w:pPr>
-        <w:pStyle w:val="Heading3"/>
-        <w:rPr>
-          <w:u w:val="single"/>
-        </w:rPr>
-      </w:pPr>
       <w:r>
         <w:rPr>
           <w:noProof/>
@@ -5588,7 +5988,7 @@
                     <pic:cNvPicPr/>
                   </pic:nvPicPr>
                   <pic:blipFill>
-                    <a:blip r:embed="rId41">
+                    <a:blip r:embed="rId42">
                       <a:extLst>
                         <a:ext uri="{28A0092B-C50C-407E-A947-70E740481C1C}">
                           <a14:useLocalDpi xmlns:a14="http://schemas.microsoft.com/office/drawing/2010/main" val="0"/>
@@ -5617,13 +6017,7 @@
     </w:p>
     <w:p>
       <w:r>
-        <w:t xml:space="preserve">Below we show scores as the SFS progresses score of </w:t>
-      </w:r>
-      <w:r>
-        <w:t>KNN</w:t>
-      </w:r>
-      <w:r>
-        <w:t>:</w:t>
+        <w:t>Below we show scores as the SFS progresses score of KNN:</w:t>
       </w:r>
     </w:p>
     <w:p>
@@ -5653,7 +6047,7 @@
                     <pic:cNvPicPr/>
                   </pic:nvPicPr>
                   <pic:blipFill>
-                    <a:blip r:embed="rId42">
+                    <a:blip r:embed="rId43">
                       <a:extLst>
                         <a:ext uri="{28A0092B-C50C-407E-A947-70E740481C1C}">
                           <a14:useLocalDpi xmlns:a14="http://schemas.microsoft.com/office/drawing/2010/main" val="0"/>
@@ -5719,6 +6113,7 @@
         <w:pStyle w:val="Heading2"/>
       </w:pPr>
       <w:r>
+        <w:lastRenderedPageBreak/>
         <w:t>Feature Selection Conclusion</w:t>
       </w:r>
     </w:p>
@@ -5796,7 +6191,7 @@
                     <pic:cNvPicPr/>
                   </pic:nvPicPr>
                   <pic:blipFill>
-                    <a:blip r:embed="rId43">
+                    <a:blip r:embed="rId44">
                       <a:extLst>
                         <a:ext uri="{28A0092B-C50C-407E-A947-70E740481C1C}">
                           <a14:useLocalDpi xmlns:a14="http://schemas.microsoft.com/office/drawing/2010/main" val="0"/>
@@ -5848,7 +6243,7 @@
                     <pic:cNvPicPr/>
                   </pic:nvPicPr>
                   <pic:blipFill>
-                    <a:blip r:embed="rId44">
+                    <a:blip r:embed="rId45">
                       <a:extLst>
                         <a:ext uri="{28A0092B-C50C-407E-A947-70E740481C1C}">
                           <a14:useLocalDpi xmlns:a14="http://schemas.microsoft.com/office/drawing/2010/main" val="0"/>
@@ -5887,6 +6282,7 @@
     <w:p/>
     <w:p>
       <w:r>
+        <w:lastRenderedPageBreak/>
         <w:t xml:space="preserve">Prior analysis using Spectral Clustering yielded features 7,8 of importance yet fitting a GMM using one covariance matrix for all clusters we obtain the following covariance matrix: </w:t>
       </w:r>
     </w:p>
@@ -5913,7 +6309,7 @@
                     </pic:cNvPicPr>
                   </pic:nvPicPr>
                   <pic:blipFill>
-                    <a:blip r:embed="rId45">
+                    <a:blip r:embed="rId46">
                       <a:extLst>
                         <a:ext uri="{28A0092B-C50C-407E-A947-70E740481C1C}">
                           <a14:useLocalDpi xmlns:a14="http://schemas.microsoft.com/office/drawing/2010/main" val="0"/>
@@ -5967,6 +6363,7 @@
         <w:pStyle w:val="Heading2"/>
       </w:pPr>
       <w:r>
+        <w:lastRenderedPageBreak/>
         <w:t>Choosing the 3 mutations to treat</w:t>
       </w:r>
     </w:p>
@@ -5976,10 +6373,7 @@
         <w:t>The best way will be to treat the 3 mutations which are the most prevalent in the dataset</w:t>
       </w:r>
       <w:r>
-        <w:t>, a</w:t>
-      </w:r>
-      <w:r>
-        <w:t>ccording to labeling by Gaussian Mixture Models</w:t>
+        <w:t>, according to labeling by Gaussian Mixture Models</w:t>
       </w:r>
     </w:p>
     <w:p>
@@ -6011,7 +6405,7 @@
                     <pic:cNvPicPr/>
                   </pic:nvPicPr>
                   <pic:blipFill>
-                    <a:blip r:embed="rId39">
+                    <a:blip r:embed="rId40">
                       <a:extLst>
                         <a:ext uri="{28A0092B-C50C-407E-A947-70E740481C1C}">
                           <a14:useLocalDpi xmlns:a14="http://schemas.microsoft.com/office/drawing/2010/main" val="0"/>
@@ -6052,10 +6446,7 @@
     <w:p/>
     <w:p>
       <w:r>
-        <w:t>We</w:t>
-      </w:r>
-      <w:r>
-        <w:t xml:space="preserve"> choose to treat virus mutations 2,3,5. </w:t>
+        <w:t xml:space="preserve">We choose to treat virus mutations 2,3,5. </w:t>
       </w:r>
     </w:p>
     <w:p/>
@@ -6499,6 +6890,119 @@
     </w:lvl>
   </w:abstractNum>
   <w:abstractNum w:abstractNumId="3" w15:restartNumberingAfterBreak="0">
+    <w:nsid w:val="4D2E1E55"/>
+    <w:multiLevelType w:val="hybridMultilevel"/>
+    <w:tmpl w:val="961E72B4"/>
+    <w:lvl w:ilvl="0" w:tplc="04090001">
+      <w:start w:val="1"/>
+      <w:numFmt w:val="bullet"/>
+      <w:lvlText w:val=""/>
+      <w:lvlJc w:val="left"/>
+      <w:pPr>
+        <w:ind w:left="720" w:hanging="360"/>
+      </w:pPr>
+      <w:rPr>
+        <w:rFonts w:ascii="Symbol" w:hAnsi="Symbol" w:hint="default"/>
+      </w:rPr>
+    </w:lvl>
+    <w:lvl w:ilvl="1" w:tplc="04090003" w:tentative="1">
+      <w:start w:val="1"/>
+      <w:numFmt w:val="bullet"/>
+      <w:lvlText w:val="o"/>
+      <w:lvlJc w:val="left"/>
+      <w:pPr>
+        <w:ind w:left="1440" w:hanging="360"/>
+      </w:pPr>
+      <w:rPr>
+        <w:rFonts w:ascii="Courier New" w:hAnsi="Courier New" w:cs="Courier New" w:hint="default"/>
+      </w:rPr>
+    </w:lvl>
+    <w:lvl w:ilvl="2" w:tplc="04090005" w:tentative="1">
+      <w:start w:val="1"/>
+      <w:numFmt w:val="bullet"/>
+      <w:lvlText w:val=""/>
+      <w:lvlJc w:val="left"/>
+      <w:pPr>
+        <w:ind w:left="2160" w:hanging="360"/>
+      </w:pPr>
+      <w:rPr>
+        <w:rFonts w:ascii="Wingdings" w:hAnsi="Wingdings" w:hint="default"/>
+      </w:rPr>
+    </w:lvl>
+    <w:lvl w:ilvl="3" w:tplc="04090001" w:tentative="1">
+      <w:start w:val="1"/>
+      <w:numFmt w:val="bullet"/>
+      <w:lvlText w:val=""/>
+      <w:lvlJc w:val="left"/>
+      <w:pPr>
+        <w:ind w:left="2880" w:hanging="360"/>
+      </w:pPr>
+      <w:rPr>
+        <w:rFonts w:ascii="Symbol" w:hAnsi="Symbol" w:hint="default"/>
+      </w:rPr>
+    </w:lvl>
+    <w:lvl w:ilvl="4" w:tplc="04090003" w:tentative="1">
+      <w:start w:val="1"/>
+      <w:numFmt w:val="bullet"/>
+      <w:lvlText w:val="o"/>
+      <w:lvlJc w:val="left"/>
+      <w:pPr>
+        <w:ind w:left="3600" w:hanging="360"/>
+      </w:pPr>
+      <w:rPr>
+        <w:rFonts w:ascii="Courier New" w:hAnsi="Courier New" w:cs="Courier New" w:hint="default"/>
+      </w:rPr>
+    </w:lvl>
+    <w:lvl w:ilvl="5" w:tplc="04090005" w:tentative="1">
+      <w:start w:val="1"/>
+      <w:numFmt w:val="bullet"/>
+      <w:lvlText w:val=""/>
+      <w:lvlJc w:val="left"/>
+      <w:pPr>
+        <w:ind w:left="4320" w:hanging="360"/>
+      </w:pPr>
+      <w:rPr>
+        <w:rFonts w:ascii="Wingdings" w:hAnsi="Wingdings" w:hint="default"/>
+      </w:rPr>
+    </w:lvl>
+    <w:lvl w:ilvl="6" w:tplc="04090001" w:tentative="1">
+      <w:start w:val="1"/>
+      <w:numFmt w:val="bullet"/>
+      <w:lvlText w:val=""/>
+      <w:lvlJc w:val="left"/>
+      <w:pPr>
+        <w:ind w:left="5040" w:hanging="360"/>
+      </w:pPr>
+      <w:rPr>
+        <w:rFonts w:ascii="Symbol" w:hAnsi="Symbol" w:hint="default"/>
+      </w:rPr>
+    </w:lvl>
+    <w:lvl w:ilvl="7" w:tplc="04090003" w:tentative="1">
+      <w:start w:val="1"/>
+      <w:numFmt w:val="bullet"/>
+      <w:lvlText w:val="o"/>
+      <w:lvlJc w:val="left"/>
+      <w:pPr>
+        <w:ind w:left="5760" w:hanging="360"/>
+      </w:pPr>
+      <w:rPr>
+        <w:rFonts w:ascii="Courier New" w:hAnsi="Courier New" w:cs="Courier New" w:hint="default"/>
+      </w:rPr>
+    </w:lvl>
+    <w:lvl w:ilvl="8" w:tplc="04090005" w:tentative="1">
+      <w:start w:val="1"/>
+      <w:numFmt w:val="bullet"/>
+      <w:lvlText w:val=""/>
+      <w:lvlJc w:val="left"/>
+      <w:pPr>
+        <w:ind w:left="6480" w:hanging="360"/>
+      </w:pPr>
+      <w:rPr>
+        <w:rFonts w:ascii="Wingdings" w:hAnsi="Wingdings" w:hint="default"/>
+      </w:rPr>
+    </w:lvl>
+  </w:abstractNum>
+  <w:abstractNum w:abstractNumId="4" w15:restartNumberingAfterBreak="0">
     <w:nsid w:val="53714A50"/>
     <w:multiLevelType w:val="hybridMultilevel"/>
     <w:tmpl w:val="2CAC1E3C"/>
@@ -6587,7 +7091,93 @@
       </w:pPr>
     </w:lvl>
   </w:abstractNum>
-  <w:abstractNum w:abstractNumId="4" w15:restartNumberingAfterBreak="0">
+  <w:abstractNum w:abstractNumId="5" w15:restartNumberingAfterBreak="0">
+    <w:nsid w:val="563D372D"/>
+    <w:multiLevelType w:val="hybridMultilevel"/>
+    <w:tmpl w:val="C9E4CB7C"/>
+    <w:lvl w:ilvl="0" w:tplc="0409000F">
+      <w:start w:val="1"/>
+      <w:numFmt w:val="decimal"/>
+      <w:lvlText w:val="%1."/>
+      <w:lvlJc w:val="left"/>
+      <w:pPr>
+        <w:ind w:left="720" w:hanging="360"/>
+      </w:pPr>
+    </w:lvl>
+    <w:lvl w:ilvl="1" w:tplc="04090019" w:tentative="1">
+      <w:start w:val="1"/>
+      <w:numFmt w:val="lowerLetter"/>
+      <w:lvlText w:val="%2."/>
+      <w:lvlJc w:val="left"/>
+      <w:pPr>
+        <w:ind w:left="1440" w:hanging="360"/>
+      </w:pPr>
+    </w:lvl>
+    <w:lvl w:ilvl="2" w:tplc="0409001B" w:tentative="1">
+      <w:start w:val="1"/>
+      <w:numFmt w:val="lowerRoman"/>
+      <w:lvlText w:val="%3."/>
+      <w:lvlJc w:val="right"/>
+      <w:pPr>
+        <w:ind w:left="2160" w:hanging="180"/>
+      </w:pPr>
+    </w:lvl>
+    <w:lvl w:ilvl="3" w:tplc="0409000F" w:tentative="1">
+      <w:start w:val="1"/>
+      <w:numFmt w:val="decimal"/>
+      <w:lvlText w:val="%4."/>
+      <w:lvlJc w:val="left"/>
+      <w:pPr>
+        <w:ind w:left="2880" w:hanging="360"/>
+      </w:pPr>
+    </w:lvl>
+    <w:lvl w:ilvl="4" w:tplc="04090019" w:tentative="1">
+      <w:start w:val="1"/>
+      <w:numFmt w:val="lowerLetter"/>
+      <w:lvlText w:val="%5."/>
+      <w:lvlJc w:val="left"/>
+      <w:pPr>
+        <w:ind w:left="3600" w:hanging="360"/>
+      </w:pPr>
+    </w:lvl>
+    <w:lvl w:ilvl="5" w:tplc="0409001B" w:tentative="1">
+      <w:start w:val="1"/>
+      <w:numFmt w:val="lowerRoman"/>
+      <w:lvlText w:val="%6."/>
+      <w:lvlJc w:val="right"/>
+      <w:pPr>
+        <w:ind w:left="4320" w:hanging="180"/>
+      </w:pPr>
+    </w:lvl>
+    <w:lvl w:ilvl="6" w:tplc="0409000F" w:tentative="1">
+      <w:start w:val="1"/>
+      <w:numFmt w:val="decimal"/>
+      <w:lvlText w:val="%7."/>
+      <w:lvlJc w:val="left"/>
+      <w:pPr>
+        <w:ind w:left="5040" w:hanging="360"/>
+      </w:pPr>
+    </w:lvl>
+    <w:lvl w:ilvl="7" w:tplc="04090019" w:tentative="1">
+      <w:start w:val="1"/>
+      <w:numFmt w:val="lowerLetter"/>
+      <w:lvlText w:val="%8."/>
+      <w:lvlJc w:val="left"/>
+      <w:pPr>
+        <w:ind w:left="5760" w:hanging="360"/>
+      </w:pPr>
+    </w:lvl>
+    <w:lvl w:ilvl="8" w:tplc="0409001B" w:tentative="1">
+      <w:start w:val="1"/>
+      <w:numFmt w:val="lowerRoman"/>
+      <w:lvlText w:val="%9."/>
+      <w:lvlJc w:val="right"/>
+      <w:pPr>
+        <w:ind w:left="6480" w:hanging="180"/>
+      </w:pPr>
+    </w:lvl>
+  </w:abstractNum>
+  <w:abstractNum w:abstractNumId="6" w15:restartNumberingAfterBreak="0">
     <w:nsid w:val="6BFD1249"/>
     <w:multiLevelType w:val="hybridMultilevel"/>
     <w:tmpl w:val="7A7A1D22"/>
@@ -6707,13 +7297,19 @@
     <w:abstractNumId w:val="0"/>
   </w:num>
   <w:num w:numId="3">
-    <w:abstractNumId w:val="4"/>
+    <w:abstractNumId w:val="6"/>
   </w:num>
   <w:num w:numId="4">
     <w:abstractNumId w:val="2"/>
   </w:num>
   <w:num w:numId="5">
+    <w:abstractNumId w:val="4"/>
+  </w:num>
+  <w:num w:numId="6">
     <w:abstractNumId w:val="3"/>
+  </w:num>
+  <w:num w:numId="7">
+    <w:abstractNumId w:val="5"/>
   </w:num>
 </w:numbering>
 </file>

</xml_diff>